<commit_message>
I add git document and modify home page
</commit_message>
<xml_diff>
--- a/1st story.docx
+++ b/1st story.docx
@@ -11,15 +11,17 @@
         </w:numPr>
         <w:rPr>
           <w:rFonts w:ascii="Times New Roman" w:hAnsi="Times New Roman" w:cs="Times New Roman"/>
-          <w:sz w:val="36"/>
-          <w:szCs w:val="36"/>
-        </w:rPr>
-      </w:pPr>
-      <w:r>
-        <w:rPr>
-          <w:rFonts w:ascii="Times New Roman" w:hAnsi="Times New Roman" w:cs="Times New Roman"/>
-          <w:sz w:val="36"/>
-          <w:szCs w:val="36"/>
+          <w:color w:val="000000" w:themeColor="text1"/>
+          <w:sz w:val="28"/>
+          <w:szCs w:val="28"/>
+        </w:rPr>
+      </w:pPr>
+      <w:r>
+        <w:rPr>
+          <w:rFonts w:ascii="Times New Roman" w:hAnsi="Times New Roman" w:cs="Times New Roman"/>
+          <w:color w:val="000000" w:themeColor="text1"/>
+          <w:sz w:val="28"/>
+          <w:szCs w:val="28"/>
         </w:rPr>
         <w:t>Is html a programming language or not?</w:t>
       </w:r>
@@ -34,23 +36,26 @@
         <w:jc w:val="both"/>
         <w:rPr>
           <w:rFonts w:ascii="Times New Roman" w:hAnsi="Times New Roman" w:cs="Times New Roman"/>
-          <w:sz w:val="36"/>
-          <w:szCs w:val="36"/>
-        </w:rPr>
-      </w:pPr>
-      <w:r>
-        <w:rPr>
-          <w:rFonts w:ascii="Times New Roman" w:hAnsi="Times New Roman" w:cs="Times New Roman"/>
-          <w:sz w:val="36"/>
-          <w:szCs w:val="36"/>
+          <w:color w:val="000000" w:themeColor="text1"/>
+          <w:sz w:val="28"/>
+          <w:szCs w:val="28"/>
+        </w:rPr>
+      </w:pPr>
+      <w:r>
+        <w:rPr>
+          <w:rFonts w:ascii="Times New Roman" w:hAnsi="Times New Roman" w:cs="Times New Roman"/>
+          <w:color w:val="000000" w:themeColor="text1"/>
+          <w:sz w:val="28"/>
+          <w:szCs w:val="28"/>
         </w:rPr>
         <w:t>HTML</w:t>
       </w:r>
       <w:r>
         <w:rPr>
           <w:rFonts w:ascii="Times New Roman" w:hAnsi="Times New Roman" w:cs="Times New Roman"/>
-          <w:sz w:val="36"/>
-          <w:szCs w:val="36"/>
+          <w:color w:val="000000" w:themeColor="text1"/>
+          <w:sz w:val="28"/>
+          <w:szCs w:val="28"/>
         </w:rPr>
         <w:t xml:space="preserve"> is a hypertext </w:t>
       </w:r>
@@ -58,8 +63,9 @@
       <w:r>
         <w:rPr>
           <w:rFonts w:ascii="Times New Roman" w:hAnsi="Times New Roman" w:cs="Times New Roman"/>
-          <w:sz w:val="36"/>
-          <w:szCs w:val="36"/>
+          <w:color w:val="000000" w:themeColor="text1"/>
+          <w:sz w:val="28"/>
+          <w:szCs w:val="28"/>
         </w:rPr>
         <w:t>markup</w:t>
       </w:r>
@@ -67,8 +73,9 @@
       <w:r>
         <w:rPr>
           <w:rFonts w:ascii="Times New Roman" w:hAnsi="Times New Roman" w:cs="Times New Roman"/>
-          <w:sz w:val="36"/>
-          <w:szCs w:val="36"/>
+          <w:color w:val="000000" w:themeColor="text1"/>
+          <w:sz w:val="28"/>
+          <w:szCs w:val="28"/>
         </w:rPr>
         <w:t xml:space="preserve"> language. It is used as a </w:t>
       </w:r>
@@ -76,8 +83,9 @@
       <w:r>
         <w:rPr>
           <w:rFonts w:ascii="Times New Roman" w:hAnsi="Times New Roman" w:cs="Times New Roman"/>
-          <w:sz w:val="36"/>
-          <w:szCs w:val="36"/>
+          <w:color w:val="000000" w:themeColor="text1"/>
+          <w:sz w:val="28"/>
+          <w:szCs w:val="28"/>
         </w:rPr>
         <w:t>markup</w:t>
       </w:r>
@@ -85,40 +93,36 @@
       <w:r>
         <w:rPr>
           <w:rFonts w:ascii="Times New Roman" w:hAnsi="Times New Roman" w:cs="Times New Roman"/>
-          <w:sz w:val="36"/>
-          <w:szCs w:val="36"/>
+          <w:color w:val="000000" w:themeColor="text1"/>
+          <w:sz w:val="28"/>
+          <w:szCs w:val="28"/>
         </w:rPr>
         <w:t xml:space="preserve"> language for designing or as a decoration. It is not a programming language because it </w:t>
       </w:r>
       <w:r>
         <w:rPr>
           <w:rFonts w:ascii="Times New Roman" w:hAnsi="Times New Roman" w:cs="Times New Roman"/>
-          <w:sz w:val="36"/>
-          <w:szCs w:val="36"/>
-        </w:rPr>
-        <w:t>do</w:t>
-      </w:r>
-      <w:r>
-        <w:rPr>
-          <w:rFonts w:ascii="Times New Roman" w:hAnsi="Times New Roman" w:cs="Times New Roman"/>
-          <w:sz w:val="36"/>
-          <w:szCs w:val="36"/>
-        </w:rPr>
-        <w:t>esn’t</w:t>
-      </w:r>
-      <w:r>
-        <w:rPr>
-          <w:rFonts w:ascii="Times New Roman" w:hAnsi="Times New Roman" w:cs="Times New Roman"/>
-          <w:sz w:val="36"/>
-          <w:szCs w:val="36"/>
+          <w:color w:val="000000" w:themeColor="text1"/>
+          <w:sz w:val="28"/>
+          <w:szCs w:val="28"/>
+        </w:rPr>
+        <w:t>doesn’t</w:t>
+      </w:r>
+      <w:r>
+        <w:rPr>
+          <w:rFonts w:ascii="Times New Roman" w:hAnsi="Times New Roman" w:cs="Times New Roman"/>
+          <w:color w:val="000000" w:themeColor="text1"/>
+          <w:sz w:val="28"/>
+          <w:szCs w:val="28"/>
         </w:rPr>
         <w:t xml:space="preserve"> do</w:t>
       </w:r>
       <w:r>
         <w:rPr>
           <w:rFonts w:ascii="Times New Roman" w:hAnsi="Times New Roman" w:cs="Times New Roman"/>
-          <w:sz w:val="36"/>
-          <w:szCs w:val="36"/>
+          <w:color w:val="000000" w:themeColor="text1"/>
+          <w:sz w:val="28"/>
+          <w:szCs w:val="28"/>
         </w:rPr>
         <w:t xml:space="preserve"> any type of logical and functional operation and not contain any control operator.</w:t>
       </w:r>
@@ -127,8 +131,9 @@
       <w:pPr>
         <w:rPr>
           <w:rFonts w:ascii="Times New Roman" w:hAnsi="Times New Roman" w:cs="Times New Roman"/>
-          <w:sz w:val="36"/>
-          <w:szCs w:val="36"/>
+          <w:color w:val="000000" w:themeColor="text1"/>
+          <w:sz w:val="28"/>
+          <w:szCs w:val="28"/>
         </w:rPr>
       </w:pPr>
     </w:p>
@@ -141,15 +146,17 @@
         </w:numPr>
         <w:rPr>
           <w:rFonts w:ascii="Times New Roman" w:hAnsi="Times New Roman" w:cs="Times New Roman"/>
-          <w:sz w:val="36"/>
-          <w:szCs w:val="36"/>
-        </w:rPr>
-      </w:pPr>
-      <w:r>
-        <w:rPr>
-          <w:rFonts w:ascii="Times New Roman" w:hAnsi="Times New Roman" w:cs="Times New Roman"/>
-          <w:sz w:val="36"/>
-          <w:szCs w:val="36"/>
+          <w:color w:val="000000" w:themeColor="text1"/>
+          <w:sz w:val="28"/>
+          <w:szCs w:val="28"/>
+        </w:rPr>
+      </w:pPr>
+      <w:r>
+        <w:rPr>
+          <w:rFonts w:ascii="Times New Roman" w:hAnsi="Times New Roman" w:cs="Times New Roman"/>
+          <w:color w:val="000000" w:themeColor="text1"/>
+          <w:sz w:val="28"/>
+          <w:szCs w:val="28"/>
         </w:rPr>
         <w:t>What is a tag in HTML?</w:t>
       </w:r>
@@ -163,31 +170,35 @@
         </w:numPr>
         <w:rPr>
           <w:rFonts w:ascii="Times New Roman" w:hAnsi="Times New Roman" w:cs="Times New Roman"/>
-          <w:sz w:val="36"/>
-          <w:szCs w:val="36"/>
-        </w:rPr>
-      </w:pPr>
-      <w:r>
-        <w:rPr>
-          <w:rFonts w:ascii="Times New Roman" w:hAnsi="Times New Roman" w:cs="Times New Roman"/>
-          <w:sz w:val="36"/>
-          <w:szCs w:val="36"/>
+          <w:color w:val="000000" w:themeColor="text1"/>
+          <w:sz w:val="28"/>
+          <w:szCs w:val="28"/>
+        </w:rPr>
+      </w:pPr>
+      <w:r>
+        <w:rPr>
+          <w:rFonts w:ascii="Times New Roman" w:hAnsi="Times New Roman" w:cs="Times New Roman"/>
+          <w:color w:val="000000" w:themeColor="text1"/>
+          <w:sz w:val="28"/>
+          <w:szCs w:val="28"/>
         </w:rPr>
         <w:t>Tag is type of reference which indicate to a new functional of html or a new design or layout or controller to a</w:t>
       </w:r>
       <w:r>
         <w:rPr>
           <w:rFonts w:ascii="Times New Roman" w:hAnsi="Times New Roman" w:cs="Times New Roman"/>
-          <w:sz w:val="36"/>
-          <w:szCs w:val="36"/>
+          <w:color w:val="000000" w:themeColor="text1"/>
+          <w:sz w:val="28"/>
+          <w:szCs w:val="28"/>
         </w:rPr>
         <w:t xml:space="preserve"> </w:t>
       </w:r>
       <w:r>
         <w:rPr>
           <w:rFonts w:ascii="Times New Roman" w:hAnsi="Times New Roman" w:cs="Times New Roman"/>
-          <w:sz w:val="36"/>
-          <w:szCs w:val="36"/>
+          <w:color w:val="000000" w:themeColor="text1"/>
+          <w:sz w:val="28"/>
+          <w:szCs w:val="28"/>
         </w:rPr>
         <w:t>new page.</w:t>
       </w:r>
@@ -198,8 +209,9 @@
         <w:ind w:left="1440"/>
         <w:rPr>
           <w:rFonts w:ascii="Times New Roman" w:hAnsi="Times New Roman" w:cs="Times New Roman"/>
-          <w:sz w:val="36"/>
-          <w:szCs w:val="36"/>
+          <w:color w:val="000000" w:themeColor="text1"/>
+          <w:sz w:val="28"/>
+          <w:szCs w:val="28"/>
         </w:rPr>
       </w:pPr>
     </w:p>
@@ -212,25 +224,19 @@
         </w:numPr>
         <w:rPr>
           <w:rFonts w:ascii="Times New Roman" w:hAnsi="Times New Roman" w:cs="Times New Roman"/>
-          <w:sz w:val="36"/>
-          <w:szCs w:val="36"/>
-        </w:rPr>
-      </w:pPr>
-      <w:r>
-        <w:rPr>
-          <w:rFonts w:ascii="Times New Roman" w:hAnsi="Times New Roman" w:cs="Times New Roman"/>
-          <w:sz w:val="36"/>
-          <w:szCs w:val="36"/>
-        </w:rPr>
-        <w:t xml:space="preserve"> </w:t>
-      </w:r>
-      <w:r>
-        <w:rPr>
-          <w:rFonts w:ascii="Times New Roman" w:hAnsi="Times New Roman" w:cs="Times New Roman"/>
-          <w:sz w:val="36"/>
-          <w:szCs w:val="36"/>
-        </w:rPr>
-        <w:t>What is Element in HTML?</w:t>
+          <w:color w:val="000000" w:themeColor="text1"/>
+          <w:sz w:val="28"/>
+          <w:szCs w:val="28"/>
+        </w:rPr>
+      </w:pPr>
+      <w:r>
+        <w:rPr>
+          <w:rFonts w:ascii="Times New Roman" w:hAnsi="Times New Roman" w:cs="Times New Roman"/>
+          <w:color w:val="000000" w:themeColor="text1"/>
+          <w:sz w:val="28"/>
+          <w:szCs w:val="28"/>
+        </w:rPr>
+        <w:t xml:space="preserve"> What is Element in HTML?</w:t>
       </w:r>
     </w:p>
     <w:p>
@@ -243,63 +249,32 @@
         <w:jc w:val="both"/>
         <w:rPr>
           <w:rFonts w:ascii="Times New Roman" w:hAnsi="Times New Roman" w:cs="Times New Roman"/>
-          <w:sz w:val="36"/>
-          <w:szCs w:val="36"/>
-        </w:rPr>
-      </w:pPr>
-      <w:r>
-        <w:rPr>
-          <w:rFonts w:ascii="Times New Roman" w:hAnsi="Times New Roman" w:cs="Times New Roman"/>
-          <w:color w:val="222222"/>
-          <w:sz w:val="36"/>
-          <w:szCs w:val="36"/>
+          <w:color w:val="000000" w:themeColor="text1"/>
+          <w:sz w:val="28"/>
+          <w:szCs w:val="28"/>
+        </w:rPr>
+      </w:pPr>
+      <w:r>
+        <w:rPr>
+          <w:rFonts w:ascii="Times New Roman" w:hAnsi="Times New Roman" w:cs="Times New Roman"/>
+          <w:color w:val="000000" w:themeColor="text1"/>
+          <w:sz w:val="28"/>
+          <w:szCs w:val="28"/>
           <w:shd w:val="clear" w:color="auto" w:fill="FFFFFF"/>
         </w:rPr>
-        <w:t>Element. An HTML element is defined by a starting tag. If the element contains other content, it ends with a </w:t>
-      </w:r>
-      <w:r>
-        <w:rPr>
-          <w:rFonts w:ascii="Times New Roman" w:hAnsi="Times New Roman" w:cs="Times New Roman"/>
-          <w:b/>
-          <w:bCs/>
-          <w:color w:val="222222"/>
-          <w:sz w:val="36"/>
-          <w:szCs w:val="36"/>
+        <w:t>Element. An HTML element is defined by a starting tag. If the element contains other content, it ends with a closing tag. For example, &lt;p&gt; is starting tag of a paragraph and &lt;/p&gt; is closing tag of</w:t>
+      </w:r>
+      <w:bookmarkStart w:id="0" w:name="_GoBack"/>
+      <w:bookmarkEnd w:id="0"/>
+      <w:r>
+        <w:rPr>
+          <w:rFonts w:ascii="Times New Roman" w:hAnsi="Times New Roman" w:cs="Times New Roman"/>
+          <w:color w:val="000000" w:themeColor="text1"/>
+          <w:sz w:val="28"/>
+          <w:szCs w:val="28"/>
           <w:shd w:val="clear" w:color="auto" w:fill="FFFFFF"/>
         </w:rPr>
-        <w:t>closing</w:t>
-      </w:r>
-      <w:r>
-        <w:rPr>
-          <w:rFonts w:ascii="Times New Roman" w:hAnsi="Times New Roman" w:cs="Times New Roman"/>
-          <w:color w:val="222222"/>
-          <w:sz w:val="36"/>
-          <w:szCs w:val="36"/>
-          <w:shd w:val="clear" w:color="auto" w:fill="FFFFFF"/>
-        </w:rPr>
-        <w:t> tag. For example, &lt;p&gt; is starting tag of a paragraph and &lt;/p&gt; is </w:t>
-      </w:r>
-      <w:r>
-        <w:rPr>
-          <w:rFonts w:ascii="Times New Roman" w:hAnsi="Times New Roman" w:cs="Times New Roman"/>
-          <w:b/>
-          <w:bCs/>
-          <w:color w:val="222222"/>
-          <w:sz w:val="36"/>
-          <w:szCs w:val="36"/>
-          <w:shd w:val="clear" w:color="auto" w:fill="FFFFFF"/>
-        </w:rPr>
-        <w:t>closing</w:t>
-      </w:r>
-      <w:r>
-        <w:rPr>
-          <w:rFonts w:ascii="Times New Roman" w:hAnsi="Times New Roman" w:cs="Times New Roman"/>
-          <w:color w:val="222222"/>
-          <w:sz w:val="36"/>
-          <w:szCs w:val="36"/>
-          <w:shd w:val="clear" w:color="auto" w:fill="FFFFFF"/>
-        </w:rPr>
-        <w:t> tag of the same paragraph but &lt;p&gt;This is paragraph&lt;/p&gt; is a paragraph element.</w:t>
+        <w:t xml:space="preserve"> the same paragraph but &lt;p&gt;This is paragraph&lt;/p&gt; is a paragraph element.</w:t>
       </w:r>
     </w:p>
     <w:p>
@@ -314,17 +289,17 @@
         <w:jc w:val="both"/>
         <w:rPr>
           <w:rFonts w:ascii="Times New Roman" w:hAnsi="Times New Roman" w:cs="Times New Roman"/>
-          <w:color w:val="000000"/>
-          <w:sz w:val="36"/>
-          <w:szCs w:val="36"/>
-        </w:rPr>
-      </w:pPr>
-      <w:r>
-        <w:rPr>
-          <w:rFonts w:ascii="Times New Roman" w:hAnsi="Times New Roman" w:cs="Times New Roman"/>
-          <w:color w:val="000000"/>
-          <w:sz w:val="36"/>
-          <w:szCs w:val="36"/>
+          <w:color w:val="000000" w:themeColor="text1"/>
+          <w:sz w:val="28"/>
+          <w:szCs w:val="28"/>
+        </w:rPr>
+      </w:pPr>
+      <w:r>
+        <w:rPr>
+          <w:rFonts w:ascii="Times New Roman" w:hAnsi="Times New Roman" w:cs="Times New Roman"/>
+          <w:color w:val="000000" w:themeColor="text1"/>
+          <w:sz w:val="28"/>
+          <w:szCs w:val="28"/>
         </w:rPr>
         <w:t>he </w:t>
       </w:r>
@@ -332,9 +307,9 @@
         <w:rPr>
           <w:rStyle w:val="HTMLCode"/>
           <w:rFonts w:ascii="Times New Roman" w:eastAsiaTheme="minorHAnsi" w:hAnsi="Times New Roman" w:cs="Times New Roman"/>
-          <w:color w:val="DC143C"/>
-          <w:sz w:val="36"/>
-          <w:szCs w:val="36"/>
+          <w:color w:val="000000" w:themeColor="text1"/>
+          <w:sz w:val="28"/>
+          <w:szCs w:val="28"/>
           <w:shd w:val="clear" w:color="auto" w:fill="F1F1F1"/>
         </w:rPr>
         <w:t>&lt;html&gt;</w:t>
@@ -342,9 +317,9 @@
       <w:r>
         <w:rPr>
           <w:rFonts w:ascii="Times New Roman" w:hAnsi="Times New Roman" w:cs="Times New Roman"/>
-          <w:color w:val="000000"/>
-          <w:sz w:val="36"/>
-          <w:szCs w:val="36"/>
+          <w:color w:val="000000" w:themeColor="text1"/>
+          <w:sz w:val="28"/>
+          <w:szCs w:val="28"/>
         </w:rPr>
         <w:t> element defines the </w:t>
       </w:r>
@@ -352,18 +327,20 @@
         <w:rPr>
           <w:rStyle w:val="Strong"/>
           <w:rFonts w:ascii="Times New Roman" w:hAnsi="Times New Roman" w:cs="Times New Roman"/>
-          <w:color w:val="000000"/>
-          <w:sz w:val="36"/>
-          <w:szCs w:val="36"/>
+          <w:b w:val="0"/>
+          <w:bCs w:val="0"/>
+          <w:color w:val="000000" w:themeColor="text1"/>
+          <w:sz w:val="28"/>
+          <w:szCs w:val="28"/>
         </w:rPr>
         <w:t>whole document</w:t>
       </w:r>
       <w:r>
         <w:rPr>
           <w:rFonts w:ascii="Times New Roman" w:hAnsi="Times New Roman" w:cs="Times New Roman"/>
-          <w:color w:val="000000"/>
-          <w:sz w:val="36"/>
-          <w:szCs w:val="36"/>
+          <w:color w:val="000000" w:themeColor="text1"/>
+          <w:sz w:val="28"/>
+          <w:szCs w:val="28"/>
         </w:rPr>
         <w:t>.</w:t>
       </w:r>
@@ -380,17 +357,17 @@
         <w:jc w:val="both"/>
         <w:rPr>
           <w:rFonts w:ascii="Times New Roman" w:hAnsi="Times New Roman" w:cs="Times New Roman"/>
-          <w:color w:val="000000"/>
-          <w:sz w:val="36"/>
-          <w:szCs w:val="36"/>
-        </w:rPr>
-      </w:pPr>
-      <w:r>
-        <w:rPr>
-          <w:rFonts w:ascii="Times New Roman" w:hAnsi="Times New Roman" w:cs="Times New Roman"/>
-          <w:color w:val="000000"/>
-          <w:sz w:val="36"/>
-          <w:szCs w:val="36"/>
+          <w:color w:val="000000" w:themeColor="text1"/>
+          <w:sz w:val="28"/>
+          <w:szCs w:val="28"/>
+        </w:rPr>
+      </w:pPr>
+      <w:r>
+        <w:rPr>
+          <w:rFonts w:ascii="Times New Roman" w:hAnsi="Times New Roman" w:cs="Times New Roman"/>
+          <w:color w:val="000000" w:themeColor="text1"/>
+          <w:sz w:val="28"/>
+          <w:szCs w:val="28"/>
         </w:rPr>
         <w:t>It has a </w:t>
       </w:r>
@@ -398,18 +375,20 @@
         <w:rPr>
           <w:rStyle w:val="Strong"/>
           <w:rFonts w:ascii="Times New Roman" w:hAnsi="Times New Roman" w:cs="Times New Roman"/>
-          <w:color w:val="000000"/>
-          <w:sz w:val="36"/>
-          <w:szCs w:val="36"/>
+          <w:b w:val="0"/>
+          <w:bCs w:val="0"/>
+          <w:color w:val="000000" w:themeColor="text1"/>
+          <w:sz w:val="28"/>
+          <w:szCs w:val="28"/>
         </w:rPr>
         <w:t>start</w:t>
       </w:r>
       <w:r>
         <w:rPr>
           <w:rFonts w:ascii="Times New Roman" w:hAnsi="Times New Roman" w:cs="Times New Roman"/>
-          <w:color w:val="000000"/>
-          <w:sz w:val="36"/>
-          <w:szCs w:val="36"/>
+          <w:color w:val="000000" w:themeColor="text1"/>
+          <w:sz w:val="28"/>
+          <w:szCs w:val="28"/>
         </w:rPr>
         <w:t> tag &lt;html&gt; and an </w:t>
       </w:r>
@@ -417,18 +396,20 @@
         <w:rPr>
           <w:rStyle w:val="Strong"/>
           <w:rFonts w:ascii="Times New Roman" w:hAnsi="Times New Roman" w:cs="Times New Roman"/>
-          <w:color w:val="000000"/>
-          <w:sz w:val="36"/>
-          <w:szCs w:val="36"/>
+          <w:b w:val="0"/>
+          <w:bCs w:val="0"/>
+          <w:color w:val="000000" w:themeColor="text1"/>
+          <w:sz w:val="28"/>
+          <w:szCs w:val="28"/>
         </w:rPr>
         <w:t>end</w:t>
       </w:r>
       <w:r>
         <w:rPr>
           <w:rFonts w:ascii="Times New Roman" w:hAnsi="Times New Roman" w:cs="Times New Roman"/>
-          <w:color w:val="000000"/>
-          <w:sz w:val="36"/>
-          <w:szCs w:val="36"/>
+          <w:color w:val="000000" w:themeColor="text1"/>
+          <w:sz w:val="28"/>
+          <w:szCs w:val="28"/>
         </w:rPr>
         <w:t> tag &lt;/html&gt;.</w:t>
       </w:r>
@@ -445,17 +426,17 @@
         <w:jc w:val="both"/>
         <w:rPr>
           <w:rFonts w:ascii="Times New Roman" w:hAnsi="Times New Roman" w:cs="Times New Roman"/>
-          <w:color w:val="000000"/>
-          <w:sz w:val="36"/>
-          <w:szCs w:val="36"/>
-        </w:rPr>
-      </w:pPr>
-      <w:r>
-        <w:rPr>
-          <w:rFonts w:ascii="Times New Roman" w:hAnsi="Times New Roman" w:cs="Times New Roman"/>
-          <w:color w:val="000000"/>
-          <w:sz w:val="36"/>
-          <w:szCs w:val="36"/>
+          <w:color w:val="000000" w:themeColor="text1"/>
+          <w:sz w:val="28"/>
+          <w:szCs w:val="28"/>
+        </w:rPr>
+      </w:pPr>
+      <w:r>
+        <w:rPr>
+          <w:rFonts w:ascii="Times New Roman" w:hAnsi="Times New Roman" w:cs="Times New Roman"/>
+          <w:color w:val="000000" w:themeColor="text1"/>
+          <w:sz w:val="28"/>
+          <w:szCs w:val="28"/>
         </w:rPr>
         <w:t>Inside the &lt;html&gt; element is the </w:t>
       </w:r>
@@ -463,9 +444,9 @@
         <w:rPr>
           <w:rStyle w:val="HTMLCode"/>
           <w:rFonts w:ascii="Times New Roman" w:eastAsiaTheme="minorHAnsi" w:hAnsi="Times New Roman" w:cs="Times New Roman"/>
-          <w:color w:val="DC143C"/>
-          <w:sz w:val="36"/>
-          <w:szCs w:val="36"/>
+          <w:color w:val="000000" w:themeColor="text1"/>
+          <w:sz w:val="28"/>
+          <w:szCs w:val="28"/>
           <w:shd w:val="clear" w:color="auto" w:fill="F1F1F1"/>
         </w:rPr>
         <w:t>&lt;body&gt;</w:t>
@@ -473,9 +454,9 @@
       <w:r>
         <w:rPr>
           <w:rFonts w:ascii="Times New Roman" w:hAnsi="Times New Roman" w:cs="Times New Roman"/>
-          <w:color w:val="000000"/>
-          <w:sz w:val="36"/>
-          <w:szCs w:val="36"/>
+          <w:color w:val="000000" w:themeColor="text1"/>
+          <w:sz w:val="28"/>
+          <w:szCs w:val="28"/>
         </w:rPr>
         <w:t> element.</w:t>
       </w:r>
@@ -492,17 +473,17 @@
         <w:jc w:val="both"/>
         <w:rPr>
           <w:rFonts w:ascii="Times New Roman" w:hAnsi="Times New Roman" w:cs="Times New Roman"/>
-          <w:color w:val="000000"/>
-          <w:sz w:val="36"/>
-          <w:szCs w:val="36"/>
-        </w:rPr>
-      </w:pPr>
-      <w:r>
-        <w:rPr>
-          <w:rFonts w:ascii="Times New Roman" w:hAnsi="Times New Roman" w:cs="Times New Roman"/>
-          <w:color w:val="000000"/>
-          <w:sz w:val="36"/>
-          <w:szCs w:val="36"/>
+          <w:color w:val="000000" w:themeColor="text1"/>
+          <w:sz w:val="28"/>
+          <w:szCs w:val="28"/>
+        </w:rPr>
+      </w:pPr>
+      <w:r>
+        <w:rPr>
+          <w:rFonts w:ascii="Times New Roman" w:hAnsi="Times New Roman" w:cs="Times New Roman"/>
+          <w:color w:val="000000" w:themeColor="text1"/>
+          <w:sz w:val="28"/>
+          <w:szCs w:val="28"/>
         </w:rPr>
         <w:t>he </w:t>
       </w:r>
@@ -510,9 +491,9 @@
         <w:rPr>
           <w:rStyle w:val="HTMLCode"/>
           <w:rFonts w:ascii="Times New Roman" w:eastAsiaTheme="minorHAnsi" w:hAnsi="Times New Roman" w:cs="Times New Roman"/>
-          <w:color w:val="DC143C"/>
-          <w:sz w:val="36"/>
-          <w:szCs w:val="36"/>
+          <w:color w:val="000000" w:themeColor="text1"/>
+          <w:sz w:val="28"/>
+          <w:szCs w:val="28"/>
           <w:shd w:val="clear" w:color="auto" w:fill="F1F1F1"/>
         </w:rPr>
         <w:t>&lt;html&gt;</w:t>
@@ -520,9 +501,9 @@
       <w:r>
         <w:rPr>
           <w:rFonts w:ascii="Times New Roman" w:hAnsi="Times New Roman" w:cs="Times New Roman"/>
-          <w:color w:val="000000"/>
-          <w:sz w:val="36"/>
-          <w:szCs w:val="36"/>
+          <w:color w:val="000000" w:themeColor="text1"/>
+          <w:sz w:val="28"/>
+          <w:szCs w:val="28"/>
         </w:rPr>
         <w:t> element defines the </w:t>
       </w:r>
@@ -530,18 +511,20 @@
         <w:rPr>
           <w:rStyle w:val="Strong"/>
           <w:rFonts w:ascii="Times New Roman" w:hAnsi="Times New Roman" w:cs="Times New Roman"/>
-          <w:color w:val="000000"/>
-          <w:sz w:val="36"/>
-          <w:szCs w:val="36"/>
+          <w:b w:val="0"/>
+          <w:bCs w:val="0"/>
+          <w:color w:val="000000" w:themeColor="text1"/>
+          <w:sz w:val="28"/>
+          <w:szCs w:val="28"/>
         </w:rPr>
         <w:t>whole document</w:t>
       </w:r>
       <w:r>
         <w:rPr>
           <w:rFonts w:ascii="Times New Roman" w:hAnsi="Times New Roman" w:cs="Times New Roman"/>
-          <w:color w:val="000000"/>
-          <w:sz w:val="36"/>
-          <w:szCs w:val="36"/>
+          <w:color w:val="000000" w:themeColor="text1"/>
+          <w:sz w:val="28"/>
+          <w:szCs w:val="28"/>
         </w:rPr>
         <w:t>.</w:t>
       </w:r>
@@ -555,9 +538,9 @@
         <w:jc w:val="both"/>
         <w:rPr>
           <w:rFonts w:ascii="Times New Roman" w:hAnsi="Times New Roman" w:cs="Times New Roman"/>
-          <w:color w:val="000000"/>
-          <w:sz w:val="36"/>
-          <w:szCs w:val="36"/>
+          <w:color w:val="000000" w:themeColor="text1"/>
+          <w:sz w:val="28"/>
+          <w:szCs w:val="28"/>
         </w:rPr>
       </w:pPr>
     </w:p>
@@ -571,15 +554,17 @@
         <w:jc w:val="both"/>
         <w:rPr>
           <w:rFonts w:ascii="Times New Roman" w:hAnsi="Times New Roman" w:cs="Times New Roman"/>
-          <w:sz w:val="36"/>
-          <w:szCs w:val="36"/>
-        </w:rPr>
-      </w:pPr>
-      <w:r>
-        <w:rPr>
-          <w:rFonts w:ascii="Times New Roman" w:hAnsi="Times New Roman" w:cs="Times New Roman"/>
-          <w:sz w:val="36"/>
-          <w:szCs w:val="36"/>
+          <w:color w:val="000000" w:themeColor="text1"/>
+          <w:sz w:val="28"/>
+          <w:szCs w:val="28"/>
+        </w:rPr>
+      </w:pPr>
+      <w:r>
+        <w:rPr>
+          <w:rFonts w:ascii="Times New Roman" w:hAnsi="Times New Roman" w:cs="Times New Roman"/>
+          <w:color w:val="000000" w:themeColor="text1"/>
+          <w:sz w:val="28"/>
+          <w:szCs w:val="28"/>
         </w:rPr>
         <w:t>What is attribute in HTML for Tags?</w:t>
       </w:r>
@@ -594,41 +579,20 @@
         <w:jc w:val="both"/>
         <w:rPr>
           <w:rFonts w:ascii="Times New Roman" w:hAnsi="Times New Roman" w:cs="Times New Roman"/>
-          <w:sz w:val="36"/>
-          <w:szCs w:val="36"/>
-        </w:rPr>
-      </w:pPr>
-      <w:r>
-        <w:rPr>
-          <w:rFonts w:ascii="Times New Roman" w:hAnsi="Times New Roman" w:cs="Times New Roman"/>
-          <w:color w:val="000000"/>
-          <w:sz w:val="36"/>
-          <w:szCs w:val="36"/>
+          <w:color w:val="000000" w:themeColor="text1"/>
+          <w:sz w:val="28"/>
+          <w:szCs w:val="28"/>
+        </w:rPr>
+      </w:pPr>
+      <w:r>
+        <w:rPr>
+          <w:rFonts w:ascii="Times New Roman" w:hAnsi="Times New Roman" w:cs="Times New Roman"/>
+          <w:color w:val="000000" w:themeColor="text1"/>
+          <w:sz w:val="28"/>
+          <w:szCs w:val="28"/>
           <w:shd w:val="clear" w:color="auto" w:fill="FFFFFF"/>
         </w:rPr>
-        <w:t>Attributes provide </w:t>
-      </w:r>
-      <w:r>
-        <w:rPr>
-          <w:rFonts w:ascii="Times New Roman" w:hAnsi="Times New Roman" w:cs="Times New Roman"/>
-          <w:b/>
-          <w:bCs/>
-          <w:color w:val="000000"/>
-          <w:sz w:val="36"/>
-          <w:szCs w:val="36"/>
-          <w:shd w:val="clear" w:color="auto" w:fill="FFFFFF"/>
-        </w:rPr>
-        <w:t>additional information</w:t>
-      </w:r>
-      <w:r>
-        <w:rPr>
-          <w:rFonts w:ascii="Times New Roman" w:hAnsi="Times New Roman" w:cs="Times New Roman"/>
-          <w:color w:val="000000"/>
-          <w:sz w:val="36"/>
-          <w:szCs w:val="36"/>
-          <w:shd w:val="clear" w:color="auto" w:fill="FFFFFF"/>
-        </w:rPr>
-        <w:t> about an element</w:t>
+        <w:t>Attributes provide additional information about an element</w:t>
       </w:r>
     </w:p>
     <w:p>
@@ -643,33 +607,21 @@
         <w:jc w:val="both"/>
         <w:rPr>
           <w:rFonts w:ascii="Times New Roman" w:eastAsia="Times New Roman" w:hAnsi="Times New Roman" w:cs="Times New Roman"/>
-          <w:color w:val="000000"/>
-          <w:sz w:val="36"/>
-          <w:szCs w:val="36"/>
-          <w:lang w:eastAsia="en-IN"/>
-        </w:rPr>
-      </w:pPr>
-      <w:r>
-        <w:rPr>
-          <w:rFonts w:ascii="Times New Roman" w:eastAsia="Times New Roman" w:hAnsi="Times New Roman" w:cs="Times New Roman"/>
-          <w:color w:val="000000"/>
-          <w:sz w:val="36"/>
-          <w:szCs w:val="36"/>
-          <w:lang w:eastAsia="en-IN"/>
-        </w:rPr>
-        <w:t>Attributes are always specified in </w:t>
-      </w:r>
-      <w:r>
-        <w:rPr>
-          <w:rFonts w:ascii="Times New Roman" w:eastAsia="Times New Roman" w:hAnsi="Times New Roman" w:cs="Times New Roman"/>
-          <w:b/>
-          <w:bCs/>
-          <w:color w:val="000000"/>
-          <w:sz w:val="36"/>
-          <w:szCs w:val="36"/>
-          <w:lang w:eastAsia="en-IN"/>
-        </w:rPr>
-        <w:t>the start tag</w:t>
+          <w:color w:val="000000" w:themeColor="text1"/>
+          <w:sz w:val="28"/>
+          <w:szCs w:val="28"/>
+          <w:lang w:eastAsia="en-IN"/>
+        </w:rPr>
+      </w:pPr>
+      <w:r>
+        <w:rPr>
+          <w:rFonts w:ascii="Times New Roman" w:eastAsia="Times New Roman" w:hAnsi="Times New Roman" w:cs="Times New Roman"/>
+          <w:color w:val="000000" w:themeColor="text1"/>
+          <w:sz w:val="28"/>
+          <w:szCs w:val="28"/>
+          <w:lang w:eastAsia="en-IN"/>
+        </w:rPr>
+        <w:t>Attributes are always specified in the start tag</w:t>
       </w:r>
     </w:p>
     <w:p>
@@ -684,53 +636,40 @@
         <w:jc w:val="both"/>
         <w:rPr>
           <w:rFonts w:ascii="Times New Roman" w:hAnsi="Times New Roman" w:cs="Times New Roman"/>
-          <w:sz w:val="36"/>
-          <w:szCs w:val="36"/>
-        </w:rPr>
-      </w:pPr>
-      <w:r>
-        <w:rPr>
-          <w:rFonts w:ascii="Times New Roman" w:eastAsia="Times New Roman" w:hAnsi="Times New Roman" w:cs="Times New Roman"/>
-          <w:color w:val="000000"/>
-          <w:sz w:val="36"/>
-          <w:szCs w:val="36"/>
+          <w:color w:val="000000" w:themeColor="text1"/>
+          <w:sz w:val="28"/>
+          <w:szCs w:val="28"/>
+        </w:rPr>
+      </w:pPr>
+      <w:r>
+        <w:rPr>
+          <w:rFonts w:ascii="Times New Roman" w:eastAsia="Times New Roman" w:hAnsi="Times New Roman" w:cs="Times New Roman"/>
+          <w:color w:val="000000" w:themeColor="text1"/>
+          <w:sz w:val="28"/>
+          <w:szCs w:val="28"/>
           <w:lang w:eastAsia="en-IN"/>
         </w:rPr>
         <w:t xml:space="preserve">Attributes usually come in name/value pairs </w:t>
       </w:r>
-      <w:proofErr w:type="gramStart"/>
-      <w:r>
-        <w:rPr>
-          <w:rFonts w:ascii="Times New Roman" w:eastAsia="Times New Roman" w:hAnsi="Times New Roman" w:cs="Times New Roman"/>
-          <w:color w:val="000000"/>
-          <w:sz w:val="36"/>
-          <w:szCs w:val="36"/>
-          <w:lang w:eastAsia="en-IN"/>
-        </w:rPr>
-        <w:t>like:</w:t>
-      </w:r>
-      <w:proofErr w:type="gramEnd"/>
-      <w:r>
-        <w:rPr>
-          <w:rFonts w:ascii="Times New Roman" w:eastAsia="Times New Roman" w:hAnsi="Times New Roman" w:cs="Times New Roman"/>
-          <w:color w:val="000000"/>
-          <w:sz w:val="36"/>
-          <w:szCs w:val="36"/>
-          <w:lang w:eastAsia="en-IN"/>
-        </w:rPr>
-        <w:t> </w:t>
-      </w:r>
-      <w:r>
-        <w:rPr>
-          <w:rFonts w:ascii="Times New Roman" w:eastAsia="Times New Roman" w:hAnsi="Times New Roman" w:cs="Times New Roman"/>
-          <w:b/>
-          <w:bCs/>
-          <w:color w:val="000000"/>
-          <w:sz w:val="36"/>
-          <w:szCs w:val="36"/>
-          <w:lang w:eastAsia="en-IN"/>
-        </w:rPr>
-        <w:t>name="value"</w:t>
+      <w:r>
+        <w:rPr>
+          <w:rFonts w:ascii="Times New Roman" w:eastAsia="Times New Roman" w:hAnsi="Times New Roman" w:cs="Times New Roman"/>
+          <w:color w:val="000000" w:themeColor="text1"/>
+          <w:sz w:val="28"/>
+          <w:szCs w:val="28"/>
+          <w:lang w:eastAsia="en-IN"/>
+        </w:rPr>
+        <w:t>like</w:t>
+      </w:r>
+      <w:r>
+        <w:rPr>
+          <w:rFonts w:ascii="Times New Roman" w:eastAsia="Times New Roman" w:hAnsi="Times New Roman" w:cs="Times New Roman"/>
+          <w:color w:val="000000" w:themeColor="text1"/>
+          <w:sz w:val="28"/>
+          <w:szCs w:val="28"/>
+          <w:lang w:eastAsia="en-IN"/>
+        </w:rPr>
+        <w:t> name="value"</w:t>
       </w:r>
     </w:p>
     <w:p>
@@ -745,16 +684,17 @@
         <w:jc w:val="both"/>
         <w:rPr>
           <w:rFonts w:ascii="Times New Roman" w:hAnsi="Times New Roman" w:cs="Times New Roman"/>
-          <w:sz w:val="36"/>
-          <w:szCs w:val="36"/>
-        </w:rPr>
-      </w:pPr>
-      <w:r>
-        <w:rPr>
-          <w:rFonts w:ascii="Times New Roman" w:hAnsi="Times New Roman" w:cs="Times New Roman"/>
-          <w:color w:val="414141"/>
-          <w:sz w:val="36"/>
-          <w:szCs w:val="36"/>
+          <w:color w:val="000000" w:themeColor="text1"/>
+          <w:sz w:val="28"/>
+          <w:szCs w:val="28"/>
+        </w:rPr>
+      </w:pPr>
+      <w:r>
+        <w:rPr>
+          <w:rFonts w:ascii="Times New Roman" w:hAnsi="Times New Roman" w:cs="Times New Roman"/>
+          <w:color w:val="000000" w:themeColor="text1"/>
+          <w:sz w:val="28"/>
+          <w:szCs w:val="28"/>
           <w:shd w:val="clear" w:color="auto" w:fill="FFFFFF"/>
         </w:rPr>
         <w:t>Attribute values should always be enclosed in quotation marks.</w:t>
@@ -769,8 +709,9 @@
         <w:jc w:val="both"/>
         <w:rPr>
           <w:rFonts w:ascii="Times New Roman" w:hAnsi="Times New Roman" w:cs="Times New Roman"/>
-          <w:sz w:val="36"/>
-          <w:szCs w:val="36"/>
+          <w:color w:val="000000" w:themeColor="text1"/>
+          <w:sz w:val="28"/>
+          <w:szCs w:val="28"/>
         </w:rPr>
       </w:pPr>
     </w:p>
@@ -786,25 +727,19 @@
         <w:jc w:val="both"/>
         <w:rPr>
           <w:rFonts w:ascii="Times New Roman" w:hAnsi="Times New Roman" w:cs="Times New Roman"/>
-          <w:sz w:val="36"/>
-          <w:szCs w:val="36"/>
-        </w:rPr>
-      </w:pPr>
-      <w:r>
-        <w:rPr>
-          <w:rFonts w:ascii="Times New Roman" w:hAnsi="Times New Roman" w:cs="Times New Roman"/>
-          <w:sz w:val="36"/>
-          <w:szCs w:val="36"/>
-        </w:rPr>
-        <w:t xml:space="preserve">What is class and id in HTML and </w:t>
-      </w:r>
-      <w:r>
-        <w:rPr>
-          <w:rFonts w:ascii="Times New Roman" w:hAnsi="Times New Roman" w:cs="Times New Roman"/>
-          <w:sz w:val="36"/>
-          <w:szCs w:val="36"/>
-        </w:rPr>
-        <w:t>difference between both?</w:t>
+          <w:color w:val="000000" w:themeColor="text1"/>
+          <w:sz w:val="28"/>
+          <w:szCs w:val="28"/>
+        </w:rPr>
+      </w:pPr>
+      <w:r>
+        <w:rPr>
+          <w:rFonts w:ascii="Times New Roman" w:hAnsi="Times New Roman" w:cs="Times New Roman"/>
+          <w:color w:val="000000" w:themeColor="text1"/>
+          <w:sz w:val="28"/>
+          <w:szCs w:val="28"/>
+        </w:rPr>
+        <w:t>What is class and id in HTML and difference between both?</w:t>
       </w:r>
     </w:p>
     <w:p>
@@ -815,21 +750,21 @@
           <w:numId w:val="15"/>
         </w:numPr>
         <w:shd w:val="clear" w:color="auto" w:fill="FFFFFF"/>
-        <w:spacing w:before="100" w:beforeAutospacing="1" w:after="0" w:afterAutospacing="1" w:line="240" w:lineRule="auto"/>
+        <w:spacing w:before="100" w:beforeAutospacing="1" w:after="0" w:afterAutospacing="1" w:line="276" w:lineRule="auto"/>
         <w:jc w:val="both"/>
         <w:rPr>
           <w:rFonts w:ascii="Times New Roman" w:hAnsi="Times New Roman" w:cs="Times New Roman"/>
           <w:color w:val="000000" w:themeColor="text1"/>
-          <w:sz w:val="36"/>
-          <w:szCs w:val="36"/>
-        </w:rPr>
-      </w:pPr>
-      <w:r>
-        <w:rPr>
-          <w:rFonts w:ascii="Times New Roman" w:hAnsi="Times New Roman" w:cs="Times New Roman"/>
-          <w:color w:val="000000" w:themeColor="text1"/>
-          <w:sz w:val="36"/>
-          <w:szCs w:val="36"/>
+          <w:sz w:val="28"/>
+          <w:szCs w:val="28"/>
+        </w:rPr>
+      </w:pPr>
+      <w:r>
+        <w:rPr>
+          <w:rFonts w:ascii="Times New Roman" w:hAnsi="Times New Roman" w:cs="Times New Roman"/>
+          <w:color w:val="000000" w:themeColor="text1"/>
+          <w:sz w:val="28"/>
+          <w:szCs w:val="28"/>
           <w:shd w:val="clear" w:color="auto" w:fill="FFFFFF"/>
         </w:rPr>
         <w:t>Use a </w:t>
@@ -838,9 +773,11 @@
         <w:rPr>
           <w:rStyle w:val="Strong"/>
           <w:rFonts w:ascii="Times New Roman" w:hAnsi="Times New Roman" w:cs="Times New Roman"/>
-          <w:color w:val="000000" w:themeColor="text1"/>
-          <w:sz w:val="36"/>
-          <w:szCs w:val="36"/>
+          <w:b w:val="0"/>
+          <w:bCs w:val="0"/>
+          <w:color w:val="000000" w:themeColor="text1"/>
+          <w:sz w:val="28"/>
+          <w:szCs w:val="28"/>
           <w:bdr w:val="none" w:sz="0" w:space="0" w:color="auto" w:frame="1"/>
           <w:shd w:val="clear" w:color="auto" w:fill="FFFFFF"/>
         </w:rPr>
@@ -850,8 +787,8 @@
         <w:rPr>
           <w:rFonts w:ascii="Times New Roman" w:hAnsi="Times New Roman" w:cs="Times New Roman"/>
           <w:color w:val="000000" w:themeColor="text1"/>
-          <w:sz w:val="36"/>
-          <w:szCs w:val="36"/>
+          <w:sz w:val="28"/>
+          <w:szCs w:val="28"/>
           <w:shd w:val="clear" w:color="auto" w:fill="FFFFFF"/>
         </w:rPr>
         <w:t> when you want to consistently style multiple elements throughout the page/site. Use the </w:t>
@@ -860,9 +797,11 @@
         <w:rPr>
           <w:rStyle w:val="Strong"/>
           <w:rFonts w:ascii="Times New Roman" w:hAnsi="Times New Roman" w:cs="Times New Roman"/>
-          <w:color w:val="000000" w:themeColor="text1"/>
-          <w:sz w:val="36"/>
-          <w:szCs w:val="36"/>
+          <w:b w:val="0"/>
+          <w:bCs w:val="0"/>
+          <w:color w:val="000000" w:themeColor="text1"/>
+          <w:sz w:val="28"/>
+          <w:szCs w:val="28"/>
           <w:bdr w:val="none" w:sz="0" w:space="0" w:color="auto" w:frame="1"/>
           <w:shd w:val="clear" w:color="auto" w:fill="FFFFFF"/>
         </w:rPr>
@@ -872,8 +811,8 @@
         <w:rPr>
           <w:rFonts w:ascii="Times New Roman" w:hAnsi="Times New Roman" w:cs="Times New Roman"/>
           <w:color w:val="000000" w:themeColor="text1"/>
-          <w:sz w:val="36"/>
-          <w:szCs w:val="36"/>
+          <w:sz w:val="28"/>
+          <w:szCs w:val="28"/>
           <w:shd w:val="clear" w:color="auto" w:fill="FFFFFF"/>
         </w:rPr>
         <w:t> when you have a single element on the page that will take the style. </w:t>
@@ -882,9 +821,11 @@
         <w:rPr>
           <w:rStyle w:val="Strong"/>
           <w:rFonts w:ascii="Times New Roman" w:hAnsi="Times New Roman" w:cs="Times New Roman"/>
-          <w:color w:val="000000" w:themeColor="text1"/>
-          <w:sz w:val="36"/>
-          <w:szCs w:val="36"/>
+          <w:b w:val="0"/>
+          <w:bCs w:val="0"/>
+          <w:color w:val="000000" w:themeColor="text1"/>
+          <w:sz w:val="28"/>
+          <w:szCs w:val="28"/>
           <w:bdr w:val="none" w:sz="0" w:space="0" w:color="auto" w:frame="1"/>
           <w:shd w:val="clear" w:color="auto" w:fill="FFFFFF"/>
         </w:rPr>
@@ -894,8 +835,8 @@
         <w:rPr>
           <w:rFonts w:ascii="Times New Roman" w:hAnsi="Times New Roman" w:cs="Times New Roman"/>
           <w:color w:val="000000" w:themeColor="text1"/>
-          <w:sz w:val="36"/>
-          <w:szCs w:val="36"/>
+          <w:sz w:val="28"/>
+          <w:szCs w:val="28"/>
           <w:shd w:val="clear" w:color="auto" w:fill="FFFFFF"/>
         </w:rPr>
         <w:t> is a type of item and </w:t>
@@ -904,9 +845,11 @@
         <w:rPr>
           <w:rStyle w:val="Strong"/>
           <w:rFonts w:ascii="Times New Roman" w:hAnsi="Times New Roman" w:cs="Times New Roman"/>
-          <w:color w:val="000000" w:themeColor="text1"/>
-          <w:sz w:val="36"/>
-          <w:szCs w:val="36"/>
+          <w:b w:val="0"/>
+          <w:bCs w:val="0"/>
+          <w:color w:val="000000" w:themeColor="text1"/>
+          <w:sz w:val="28"/>
+          <w:szCs w:val="28"/>
           <w:bdr w:val="none" w:sz="0" w:space="0" w:color="auto" w:frame="1"/>
           <w:shd w:val="clear" w:color="auto" w:fill="FFFFFF"/>
         </w:rPr>
@@ -916,8 +859,8 @@
         <w:rPr>
           <w:rFonts w:ascii="Times New Roman" w:hAnsi="Times New Roman" w:cs="Times New Roman"/>
           <w:color w:val="000000" w:themeColor="text1"/>
-          <w:sz w:val="36"/>
-          <w:szCs w:val="36"/>
+          <w:sz w:val="28"/>
+          <w:szCs w:val="28"/>
           <w:shd w:val="clear" w:color="auto" w:fill="FFFFFF"/>
         </w:rPr>
         <w:t> is the unique name of an item.</w:t>
@@ -931,24 +874,23 @@
           <w:numId w:val="15"/>
         </w:numPr>
         <w:shd w:val="clear" w:color="auto" w:fill="FFFFFF"/>
-        <w:spacing w:before="100" w:beforeAutospacing="1" w:after="0" w:afterAutospacing="1" w:line="240" w:lineRule="auto"/>
+        <w:spacing w:before="100" w:beforeAutospacing="1" w:after="0" w:afterAutospacing="1" w:line="276" w:lineRule="auto"/>
         <w:jc w:val="both"/>
         <w:rPr>
           <w:rFonts w:ascii="Times New Roman" w:hAnsi="Times New Roman" w:cs="Times New Roman"/>
           <w:color w:val="000000" w:themeColor="text1"/>
-          <w:sz w:val="36"/>
-          <w:szCs w:val="36"/>
-        </w:rPr>
-      </w:pPr>
-      <w:r>
-        <w:rPr>
-          <w:rFonts w:ascii="Times New Roman" w:hAnsi="Times New Roman" w:cs="Times New Roman"/>
-          <w:color w:val="000000" w:themeColor="text1"/>
-          <w:sz w:val="36"/>
-          <w:szCs w:val="36"/>
+          <w:sz w:val="28"/>
+          <w:szCs w:val="28"/>
+        </w:rPr>
+      </w:pPr>
+      <w:r>
+        <w:rPr>
+          <w:rFonts w:ascii="Times New Roman" w:hAnsi="Times New Roman" w:cs="Times New Roman"/>
+          <w:color w:val="000000" w:themeColor="text1"/>
+          <w:sz w:val="28"/>
+          <w:szCs w:val="28"/>
           <w:shd w:val="clear" w:color="auto" w:fill="FFFFFF"/>
         </w:rPr>
-        <w:lastRenderedPageBreak/>
         <w:t xml:space="preserve">An HTML element can only have one unique </w:t>
       </w:r>
       <w:proofErr w:type="spellStart"/>
@@ -956,8 +898,8 @@
         <w:rPr>
           <w:rFonts w:ascii="Times New Roman" w:hAnsi="Times New Roman" w:cs="Times New Roman"/>
           <w:color w:val="000000" w:themeColor="text1"/>
-          <w:sz w:val="36"/>
-          <w:szCs w:val="36"/>
+          <w:sz w:val="28"/>
+          <w:szCs w:val="28"/>
           <w:shd w:val="clear" w:color="auto" w:fill="FFFFFF"/>
         </w:rPr>
         <w:t>id</w:t>
@@ -967,12 +909,27 @@
         <w:rPr>
           <w:rFonts w:ascii="Times New Roman" w:hAnsi="Times New Roman" w:cs="Times New Roman"/>
           <w:color w:val="000000" w:themeColor="text1"/>
-          <w:sz w:val="36"/>
-          <w:szCs w:val="36"/>
+          <w:sz w:val="28"/>
+          <w:szCs w:val="28"/>
           <w:shd w:val="clear" w:color="auto" w:fill="FFFFFF"/>
         </w:rPr>
         <w:t xml:space="preserve"> that belongs to that single element, while a class name can be used by multiple elements</w:t>
       </w:r>
+    </w:p>
+    <w:p>
+      <w:pPr>
+        <w:pStyle w:val="ListParagraph"/>
+        <w:shd w:val="clear" w:color="auto" w:fill="FFFFFF"/>
+        <w:spacing w:before="100" w:beforeAutospacing="1" w:after="0" w:afterAutospacing="1" w:line="276" w:lineRule="auto"/>
+        <w:ind w:left="1080"/>
+        <w:jc w:val="both"/>
+        <w:rPr>
+          <w:rFonts w:ascii="Times New Roman" w:hAnsi="Times New Roman" w:cs="Times New Roman"/>
+          <w:color w:val="000000" w:themeColor="text1"/>
+          <w:sz w:val="28"/>
+          <w:szCs w:val="28"/>
+        </w:rPr>
+      </w:pPr>
     </w:p>
     <w:p>
       <w:pPr>
@@ -985,17 +942,18 @@
         <w:spacing w:before="100" w:beforeAutospacing="1" w:after="100" w:afterAutospacing="1" w:line="240" w:lineRule="auto"/>
         <w:rPr>
           <w:rFonts w:ascii="Times New Roman" w:eastAsia="Times New Roman" w:hAnsi="Times New Roman" w:cs="Times New Roman"/>
-          <w:color w:val="000000"/>
-          <w:sz w:val="36"/>
-          <w:szCs w:val="36"/>
-          <w:lang w:eastAsia="en-IN"/>
-        </w:rPr>
-      </w:pPr>
-      <w:r>
-        <w:rPr>
-          <w:rFonts w:ascii="Times New Roman" w:hAnsi="Times New Roman" w:cs="Times New Roman"/>
-          <w:sz w:val="36"/>
-          <w:szCs w:val="36"/>
+          <w:color w:val="000000" w:themeColor="text1"/>
+          <w:sz w:val="28"/>
+          <w:szCs w:val="28"/>
+          <w:lang w:eastAsia="en-IN"/>
+        </w:rPr>
+      </w:pPr>
+      <w:r>
+        <w:rPr>
+          <w:rFonts w:ascii="Times New Roman" w:hAnsi="Times New Roman" w:cs="Times New Roman"/>
+          <w:color w:val="000000" w:themeColor="text1"/>
+          <w:sz w:val="28"/>
+          <w:szCs w:val="28"/>
         </w:rPr>
         <w:t>How to do text formatting using HTML?</w:t>
       </w:r>
@@ -1013,17 +971,17 @@
         <w:rPr>
           <w:rFonts w:ascii="Times New Roman" w:eastAsia="Times New Roman" w:hAnsi="Times New Roman" w:cs="Times New Roman"/>
           <w:color w:val="000000" w:themeColor="text1"/>
-          <w:sz w:val="36"/>
-          <w:szCs w:val="36"/>
-          <w:lang w:eastAsia="en-IN"/>
-        </w:rPr>
-      </w:pPr>
-      <w:r>
-        <w:rPr>
-          <w:rFonts w:ascii="Times New Roman" w:eastAsia="Times New Roman" w:hAnsi="Times New Roman" w:cs="Times New Roman"/>
-          <w:color w:val="000000" w:themeColor="text1"/>
-          <w:sz w:val="36"/>
-          <w:szCs w:val="36"/>
+          <w:sz w:val="28"/>
+          <w:szCs w:val="28"/>
+          <w:lang w:eastAsia="en-IN"/>
+        </w:rPr>
+      </w:pPr>
+      <w:r>
+        <w:rPr>
+          <w:rFonts w:ascii="Times New Roman" w:eastAsia="Times New Roman" w:hAnsi="Times New Roman" w:cs="Times New Roman"/>
+          <w:color w:val="000000" w:themeColor="text1"/>
+          <w:sz w:val="28"/>
+          <w:szCs w:val="28"/>
           <w:shd w:val="clear" w:color="auto" w:fill="F1F1F1"/>
           <w:lang w:eastAsia="en-IN"/>
         </w:rPr>
@@ -1033,8 +991,8 @@
         <w:rPr>
           <w:rFonts w:ascii="Times New Roman" w:eastAsia="Times New Roman" w:hAnsi="Times New Roman" w:cs="Times New Roman"/>
           <w:color w:val="000000" w:themeColor="text1"/>
-          <w:sz w:val="36"/>
-          <w:szCs w:val="36"/>
+          <w:sz w:val="28"/>
+          <w:szCs w:val="28"/>
           <w:lang w:eastAsia="en-IN"/>
         </w:rPr>
         <w:t> - Bold text</w:t>
@@ -1053,17 +1011,17 @@
         <w:rPr>
           <w:rFonts w:ascii="Times New Roman" w:eastAsia="Times New Roman" w:hAnsi="Times New Roman" w:cs="Times New Roman"/>
           <w:color w:val="000000" w:themeColor="text1"/>
-          <w:sz w:val="36"/>
-          <w:szCs w:val="36"/>
-          <w:lang w:eastAsia="en-IN"/>
-        </w:rPr>
-      </w:pPr>
-      <w:r>
-        <w:rPr>
-          <w:rFonts w:ascii="Times New Roman" w:eastAsia="Times New Roman" w:hAnsi="Times New Roman" w:cs="Times New Roman"/>
-          <w:color w:val="000000" w:themeColor="text1"/>
-          <w:sz w:val="36"/>
-          <w:szCs w:val="36"/>
+          <w:sz w:val="28"/>
+          <w:szCs w:val="28"/>
+          <w:lang w:eastAsia="en-IN"/>
+        </w:rPr>
+      </w:pPr>
+      <w:r>
+        <w:rPr>
+          <w:rFonts w:ascii="Times New Roman" w:eastAsia="Times New Roman" w:hAnsi="Times New Roman" w:cs="Times New Roman"/>
+          <w:color w:val="000000" w:themeColor="text1"/>
+          <w:sz w:val="28"/>
+          <w:szCs w:val="28"/>
           <w:shd w:val="clear" w:color="auto" w:fill="F1F1F1"/>
           <w:lang w:eastAsia="en-IN"/>
         </w:rPr>
@@ -1073,8 +1031,8 @@
         <w:rPr>
           <w:rFonts w:ascii="Times New Roman" w:eastAsia="Times New Roman" w:hAnsi="Times New Roman" w:cs="Times New Roman"/>
           <w:color w:val="000000" w:themeColor="text1"/>
-          <w:sz w:val="36"/>
-          <w:szCs w:val="36"/>
+          <w:sz w:val="28"/>
+          <w:szCs w:val="28"/>
           <w:lang w:eastAsia="en-IN"/>
         </w:rPr>
         <w:t> - Important text</w:t>
@@ -1093,17 +1051,17 @@
         <w:rPr>
           <w:rFonts w:ascii="Times New Roman" w:eastAsia="Times New Roman" w:hAnsi="Times New Roman" w:cs="Times New Roman"/>
           <w:color w:val="000000" w:themeColor="text1"/>
-          <w:sz w:val="36"/>
-          <w:szCs w:val="36"/>
-          <w:lang w:eastAsia="en-IN"/>
-        </w:rPr>
-      </w:pPr>
-      <w:r>
-        <w:rPr>
-          <w:rFonts w:ascii="Times New Roman" w:eastAsia="Times New Roman" w:hAnsi="Times New Roman" w:cs="Times New Roman"/>
-          <w:color w:val="000000" w:themeColor="text1"/>
-          <w:sz w:val="36"/>
-          <w:szCs w:val="36"/>
+          <w:sz w:val="28"/>
+          <w:szCs w:val="28"/>
+          <w:lang w:eastAsia="en-IN"/>
+        </w:rPr>
+      </w:pPr>
+      <w:r>
+        <w:rPr>
+          <w:rFonts w:ascii="Times New Roman" w:eastAsia="Times New Roman" w:hAnsi="Times New Roman" w:cs="Times New Roman"/>
+          <w:color w:val="000000" w:themeColor="text1"/>
+          <w:sz w:val="28"/>
+          <w:szCs w:val="28"/>
           <w:shd w:val="clear" w:color="auto" w:fill="F1F1F1"/>
           <w:lang w:eastAsia="en-IN"/>
         </w:rPr>
@@ -1114,8 +1072,8 @@
         <w:rPr>
           <w:rFonts w:ascii="Times New Roman" w:eastAsia="Times New Roman" w:hAnsi="Times New Roman" w:cs="Times New Roman"/>
           <w:color w:val="000000" w:themeColor="text1"/>
-          <w:sz w:val="36"/>
-          <w:szCs w:val="36"/>
+          <w:sz w:val="28"/>
+          <w:szCs w:val="28"/>
           <w:shd w:val="clear" w:color="auto" w:fill="F1F1F1"/>
           <w:lang w:eastAsia="en-IN"/>
         </w:rPr>
@@ -1126,8 +1084,8 @@
         <w:rPr>
           <w:rFonts w:ascii="Times New Roman" w:eastAsia="Times New Roman" w:hAnsi="Times New Roman" w:cs="Times New Roman"/>
           <w:color w:val="000000" w:themeColor="text1"/>
-          <w:sz w:val="36"/>
-          <w:szCs w:val="36"/>
+          <w:sz w:val="28"/>
+          <w:szCs w:val="28"/>
           <w:shd w:val="clear" w:color="auto" w:fill="F1F1F1"/>
           <w:lang w:eastAsia="en-IN"/>
         </w:rPr>
@@ -1137,8 +1095,8 @@
         <w:rPr>
           <w:rFonts w:ascii="Times New Roman" w:eastAsia="Times New Roman" w:hAnsi="Times New Roman" w:cs="Times New Roman"/>
           <w:color w:val="000000" w:themeColor="text1"/>
-          <w:sz w:val="36"/>
-          <w:szCs w:val="36"/>
+          <w:sz w:val="28"/>
+          <w:szCs w:val="28"/>
           <w:lang w:eastAsia="en-IN"/>
         </w:rPr>
         <w:t> - Italic text</w:t>
@@ -1157,17 +1115,17 @@
         <w:rPr>
           <w:rFonts w:ascii="Times New Roman" w:eastAsia="Times New Roman" w:hAnsi="Times New Roman" w:cs="Times New Roman"/>
           <w:color w:val="000000" w:themeColor="text1"/>
-          <w:sz w:val="36"/>
-          <w:szCs w:val="36"/>
-          <w:lang w:eastAsia="en-IN"/>
-        </w:rPr>
-      </w:pPr>
-      <w:r>
-        <w:rPr>
-          <w:rFonts w:ascii="Times New Roman" w:eastAsia="Times New Roman" w:hAnsi="Times New Roman" w:cs="Times New Roman"/>
-          <w:color w:val="000000" w:themeColor="text1"/>
-          <w:sz w:val="36"/>
-          <w:szCs w:val="36"/>
+          <w:sz w:val="28"/>
+          <w:szCs w:val="28"/>
+          <w:lang w:eastAsia="en-IN"/>
+        </w:rPr>
+      </w:pPr>
+      <w:r>
+        <w:rPr>
+          <w:rFonts w:ascii="Times New Roman" w:eastAsia="Times New Roman" w:hAnsi="Times New Roman" w:cs="Times New Roman"/>
+          <w:color w:val="000000" w:themeColor="text1"/>
+          <w:sz w:val="28"/>
+          <w:szCs w:val="28"/>
           <w:shd w:val="clear" w:color="auto" w:fill="F1F1F1"/>
           <w:lang w:eastAsia="en-IN"/>
         </w:rPr>
@@ -1178,8 +1136,8 @@
         <w:rPr>
           <w:rFonts w:ascii="Times New Roman" w:eastAsia="Times New Roman" w:hAnsi="Times New Roman" w:cs="Times New Roman"/>
           <w:color w:val="000000" w:themeColor="text1"/>
-          <w:sz w:val="36"/>
-          <w:szCs w:val="36"/>
+          <w:sz w:val="28"/>
+          <w:szCs w:val="28"/>
           <w:shd w:val="clear" w:color="auto" w:fill="F1F1F1"/>
           <w:lang w:eastAsia="en-IN"/>
         </w:rPr>
@@ -1190,8 +1148,8 @@
         <w:rPr>
           <w:rFonts w:ascii="Times New Roman" w:eastAsia="Times New Roman" w:hAnsi="Times New Roman" w:cs="Times New Roman"/>
           <w:color w:val="000000" w:themeColor="text1"/>
-          <w:sz w:val="36"/>
-          <w:szCs w:val="36"/>
+          <w:sz w:val="28"/>
+          <w:szCs w:val="28"/>
           <w:shd w:val="clear" w:color="auto" w:fill="F1F1F1"/>
           <w:lang w:eastAsia="en-IN"/>
         </w:rPr>
@@ -1201,8 +1159,8 @@
         <w:rPr>
           <w:rFonts w:ascii="Times New Roman" w:eastAsia="Times New Roman" w:hAnsi="Times New Roman" w:cs="Times New Roman"/>
           <w:color w:val="000000" w:themeColor="text1"/>
-          <w:sz w:val="36"/>
-          <w:szCs w:val="36"/>
+          <w:sz w:val="28"/>
+          <w:szCs w:val="28"/>
           <w:lang w:eastAsia="en-IN"/>
         </w:rPr>
         <w:t> - Emphasized text</w:t>
@@ -1221,17 +1179,17 @@
         <w:rPr>
           <w:rFonts w:ascii="Times New Roman" w:eastAsia="Times New Roman" w:hAnsi="Times New Roman" w:cs="Times New Roman"/>
           <w:color w:val="000000" w:themeColor="text1"/>
-          <w:sz w:val="36"/>
-          <w:szCs w:val="36"/>
-          <w:lang w:eastAsia="en-IN"/>
-        </w:rPr>
-      </w:pPr>
-      <w:r>
-        <w:rPr>
-          <w:rFonts w:ascii="Times New Roman" w:eastAsia="Times New Roman" w:hAnsi="Times New Roman" w:cs="Times New Roman"/>
-          <w:color w:val="000000" w:themeColor="text1"/>
-          <w:sz w:val="36"/>
-          <w:szCs w:val="36"/>
+          <w:sz w:val="28"/>
+          <w:szCs w:val="28"/>
+          <w:lang w:eastAsia="en-IN"/>
+        </w:rPr>
+      </w:pPr>
+      <w:r>
+        <w:rPr>
+          <w:rFonts w:ascii="Times New Roman" w:eastAsia="Times New Roman" w:hAnsi="Times New Roman" w:cs="Times New Roman"/>
+          <w:color w:val="000000" w:themeColor="text1"/>
+          <w:sz w:val="28"/>
+          <w:szCs w:val="28"/>
           <w:shd w:val="clear" w:color="auto" w:fill="F1F1F1"/>
           <w:lang w:eastAsia="en-IN"/>
         </w:rPr>
@@ -1241,8 +1199,8 @@
         <w:rPr>
           <w:rFonts w:ascii="Times New Roman" w:eastAsia="Times New Roman" w:hAnsi="Times New Roman" w:cs="Times New Roman"/>
           <w:color w:val="000000" w:themeColor="text1"/>
-          <w:sz w:val="36"/>
-          <w:szCs w:val="36"/>
+          <w:sz w:val="28"/>
+          <w:szCs w:val="28"/>
           <w:lang w:eastAsia="en-IN"/>
         </w:rPr>
         <w:t> - Marked text</w:t>
@@ -1261,17 +1219,17 @@
         <w:rPr>
           <w:rFonts w:ascii="Times New Roman" w:eastAsia="Times New Roman" w:hAnsi="Times New Roman" w:cs="Times New Roman"/>
           <w:color w:val="000000" w:themeColor="text1"/>
-          <w:sz w:val="36"/>
-          <w:szCs w:val="36"/>
-          <w:lang w:eastAsia="en-IN"/>
-        </w:rPr>
-      </w:pPr>
-      <w:r>
-        <w:rPr>
-          <w:rFonts w:ascii="Times New Roman" w:eastAsia="Times New Roman" w:hAnsi="Times New Roman" w:cs="Times New Roman"/>
-          <w:color w:val="000000" w:themeColor="text1"/>
-          <w:sz w:val="36"/>
-          <w:szCs w:val="36"/>
+          <w:sz w:val="28"/>
+          <w:szCs w:val="28"/>
+          <w:lang w:eastAsia="en-IN"/>
+        </w:rPr>
+      </w:pPr>
+      <w:r>
+        <w:rPr>
+          <w:rFonts w:ascii="Times New Roman" w:eastAsia="Times New Roman" w:hAnsi="Times New Roman" w:cs="Times New Roman"/>
+          <w:color w:val="000000" w:themeColor="text1"/>
+          <w:sz w:val="28"/>
+          <w:szCs w:val="28"/>
           <w:shd w:val="clear" w:color="auto" w:fill="F1F1F1"/>
           <w:lang w:eastAsia="en-IN"/>
         </w:rPr>
@@ -1281,8 +1239,8 @@
         <w:rPr>
           <w:rFonts w:ascii="Times New Roman" w:eastAsia="Times New Roman" w:hAnsi="Times New Roman" w:cs="Times New Roman"/>
           <w:color w:val="000000" w:themeColor="text1"/>
-          <w:sz w:val="36"/>
-          <w:szCs w:val="36"/>
+          <w:sz w:val="28"/>
+          <w:szCs w:val="28"/>
           <w:lang w:eastAsia="en-IN"/>
         </w:rPr>
         <w:t> - Small text</w:t>
@@ -1301,17 +1259,17 @@
         <w:rPr>
           <w:rFonts w:ascii="Times New Roman" w:eastAsia="Times New Roman" w:hAnsi="Times New Roman" w:cs="Times New Roman"/>
           <w:color w:val="000000" w:themeColor="text1"/>
-          <w:sz w:val="36"/>
-          <w:szCs w:val="36"/>
-          <w:lang w:eastAsia="en-IN"/>
-        </w:rPr>
-      </w:pPr>
-      <w:r>
-        <w:rPr>
-          <w:rFonts w:ascii="Times New Roman" w:eastAsia="Times New Roman" w:hAnsi="Times New Roman" w:cs="Times New Roman"/>
-          <w:color w:val="000000" w:themeColor="text1"/>
-          <w:sz w:val="36"/>
-          <w:szCs w:val="36"/>
+          <w:sz w:val="28"/>
+          <w:szCs w:val="28"/>
+          <w:lang w:eastAsia="en-IN"/>
+        </w:rPr>
+      </w:pPr>
+      <w:r>
+        <w:rPr>
+          <w:rFonts w:ascii="Times New Roman" w:eastAsia="Times New Roman" w:hAnsi="Times New Roman" w:cs="Times New Roman"/>
+          <w:color w:val="000000" w:themeColor="text1"/>
+          <w:sz w:val="28"/>
+          <w:szCs w:val="28"/>
           <w:shd w:val="clear" w:color="auto" w:fill="F1F1F1"/>
           <w:lang w:eastAsia="en-IN"/>
         </w:rPr>
@@ -1321,8 +1279,8 @@
         <w:rPr>
           <w:rFonts w:ascii="Times New Roman" w:eastAsia="Times New Roman" w:hAnsi="Times New Roman" w:cs="Times New Roman"/>
           <w:color w:val="000000" w:themeColor="text1"/>
-          <w:sz w:val="36"/>
-          <w:szCs w:val="36"/>
+          <w:sz w:val="28"/>
+          <w:szCs w:val="28"/>
           <w:lang w:eastAsia="en-IN"/>
         </w:rPr>
         <w:t> - Deleted text</w:t>
@@ -1341,17 +1299,17 @@
         <w:rPr>
           <w:rFonts w:ascii="Times New Roman" w:eastAsia="Times New Roman" w:hAnsi="Times New Roman" w:cs="Times New Roman"/>
           <w:color w:val="000000" w:themeColor="text1"/>
-          <w:sz w:val="36"/>
-          <w:szCs w:val="36"/>
-          <w:lang w:eastAsia="en-IN"/>
-        </w:rPr>
-      </w:pPr>
-      <w:r>
-        <w:rPr>
-          <w:rFonts w:ascii="Times New Roman" w:eastAsia="Times New Roman" w:hAnsi="Times New Roman" w:cs="Times New Roman"/>
-          <w:color w:val="000000" w:themeColor="text1"/>
-          <w:sz w:val="36"/>
-          <w:szCs w:val="36"/>
+          <w:sz w:val="28"/>
+          <w:szCs w:val="28"/>
+          <w:lang w:eastAsia="en-IN"/>
+        </w:rPr>
+      </w:pPr>
+      <w:r>
+        <w:rPr>
+          <w:rFonts w:ascii="Times New Roman" w:eastAsia="Times New Roman" w:hAnsi="Times New Roman" w:cs="Times New Roman"/>
+          <w:color w:val="000000" w:themeColor="text1"/>
+          <w:sz w:val="28"/>
+          <w:szCs w:val="28"/>
           <w:shd w:val="clear" w:color="auto" w:fill="F1F1F1"/>
           <w:lang w:eastAsia="en-IN"/>
         </w:rPr>
@@ -1361,8 +1319,8 @@
         <w:rPr>
           <w:rFonts w:ascii="Times New Roman" w:eastAsia="Times New Roman" w:hAnsi="Times New Roman" w:cs="Times New Roman"/>
           <w:color w:val="000000" w:themeColor="text1"/>
-          <w:sz w:val="36"/>
-          <w:szCs w:val="36"/>
+          <w:sz w:val="28"/>
+          <w:szCs w:val="28"/>
           <w:lang w:eastAsia="en-IN"/>
         </w:rPr>
         <w:t> - Inserted text</w:t>
@@ -1381,28 +1339,29 @@
         <w:rPr>
           <w:rFonts w:ascii="Times New Roman" w:eastAsia="Times New Roman" w:hAnsi="Times New Roman" w:cs="Times New Roman"/>
           <w:color w:val="000000" w:themeColor="text1"/>
-          <w:sz w:val="36"/>
-          <w:szCs w:val="36"/>
-          <w:lang w:eastAsia="en-IN"/>
-        </w:rPr>
-      </w:pPr>
-      <w:r>
-        <w:rPr>
-          <w:rFonts w:ascii="Times New Roman" w:eastAsia="Times New Roman" w:hAnsi="Times New Roman" w:cs="Times New Roman"/>
-          <w:color w:val="000000" w:themeColor="text1"/>
-          <w:sz w:val="36"/>
-          <w:szCs w:val="36"/>
+          <w:sz w:val="28"/>
+          <w:szCs w:val="28"/>
+          <w:lang w:eastAsia="en-IN"/>
+        </w:rPr>
+      </w:pPr>
+      <w:r>
+        <w:rPr>
+          <w:rFonts w:ascii="Times New Roman" w:eastAsia="Times New Roman" w:hAnsi="Times New Roman" w:cs="Times New Roman"/>
+          <w:color w:val="000000" w:themeColor="text1"/>
+          <w:sz w:val="28"/>
+          <w:szCs w:val="28"/>
           <w:shd w:val="clear" w:color="auto" w:fill="F1F1F1"/>
           <w:lang w:eastAsia="en-IN"/>
         </w:rPr>
+        <w:lastRenderedPageBreak/>
         <w:t>&lt;sub&gt;</w:t>
       </w:r>
       <w:r>
         <w:rPr>
           <w:rFonts w:ascii="Times New Roman" w:eastAsia="Times New Roman" w:hAnsi="Times New Roman" w:cs="Times New Roman"/>
           <w:color w:val="000000" w:themeColor="text1"/>
-          <w:sz w:val="36"/>
-          <w:szCs w:val="36"/>
+          <w:sz w:val="28"/>
+          <w:szCs w:val="28"/>
           <w:lang w:eastAsia="en-IN"/>
         </w:rPr>
         <w:t> - Subscript text</w:t>
@@ -1421,17 +1380,17 @@
         <w:rPr>
           <w:rFonts w:ascii="Times New Roman" w:eastAsia="Times New Roman" w:hAnsi="Times New Roman" w:cs="Times New Roman"/>
           <w:color w:val="000000" w:themeColor="text1"/>
-          <w:sz w:val="36"/>
-          <w:szCs w:val="36"/>
-          <w:lang w:eastAsia="en-IN"/>
-        </w:rPr>
-      </w:pPr>
-      <w:r>
-        <w:rPr>
-          <w:rFonts w:ascii="Times New Roman" w:eastAsia="Times New Roman" w:hAnsi="Times New Roman" w:cs="Times New Roman"/>
-          <w:color w:val="000000" w:themeColor="text1"/>
-          <w:sz w:val="36"/>
-          <w:szCs w:val="36"/>
+          <w:sz w:val="28"/>
+          <w:szCs w:val="28"/>
+          <w:lang w:eastAsia="en-IN"/>
+        </w:rPr>
+      </w:pPr>
+      <w:r>
+        <w:rPr>
+          <w:rFonts w:ascii="Times New Roman" w:eastAsia="Times New Roman" w:hAnsi="Times New Roman" w:cs="Times New Roman"/>
+          <w:color w:val="000000" w:themeColor="text1"/>
+          <w:sz w:val="28"/>
+          <w:szCs w:val="28"/>
           <w:shd w:val="clear" w:color="auto" w:fill="F1F1F1"/>
           <w:lang w:eastAsia="en-IN"/>
         </w:rPr>
@@ -1441,8 +1400,8 @@
         <w:rPr>
           <w:rFonts w:ascii="Times New Roman" w:eastAsia="Times New Roman" w:hAnsi="Times New Roman" w:cs="Times New Roman"/>
           <w:color w:val="000000" w:themeColor="text1"/>
-          <w:sz w:val="36"/>
-          <w:szCs w:val="36"/>
+          <w:sz w:val="28"/>
+          <w:szCs w:val="28"/>
           <w:lang w:eastAsia="en-IN"/>
         </w:rPr>
         <w:t> - Superscript text</w:t>
@@ -1462,8 +1421,8 @@
           <w:rStyle w:val="tagcolor"/>
           <w:rFonts w:ascii="Times New Roman" w:hAnsi="Times New Roman" w:cs="Times New Roman"/>
           <w:color w:val="000000" w:themeColor="text1"/>
-          <w:sz w:val="36"/>
-          <w:szCs w:val="36"/>
+          <w:sz w:val="28"/>
+          <w:szCs w:val="28"/>
         </w:rPr>
       </w:pPr>
       <w:r>
@@ -1471,8 +1430,8 @@
           <w:rStyle w:val="tagcolor"/>
           <w:rFonts w:ascii="Times New Roman" w:hAnsi="Times New Roman" w:cs="Times New Roman"/>
           <w:color w:val="000000" w:themeColor="text1"/>
-          <w:sz w:val="36"/>
-          <w:szCs w:val="36"/>
+          <w:sz w:val="28"/>
+          <w:szCs w:val="28"/>
         </w:rPr>
         <w:t>&lt;</w:t>
       </w:r>
@@ -1481,8 +1440,8 @@
           <w:rStyle w:val="tagnamecolor"/>
           <w:rFonts w:ascii="Times New Roman" w:hAnsi="Times New Roman" w:cs="Times New Roman"/>
           <w:color w:val="000000" w:themeColor="text1"/>
-          <w:sz w:val="36"/>
-          <w:szCs w:val="36"/>
+          <w:sz w:val="28"/>
+          <w:szCs w:val="28"/>
         </w:rPr>
         <w:t>h2</w:t>
       </w:r>
@@ -1491,8 +1450,8 @@
           <w:rStyle w:val="tagcolor"/>
           <w:rFonts w:ascii="Times New Roman" w:hAnsi="Times New Roman" w:cs="Times New Roman"/>
           <w:color w:val="000000" w:themeColor="text1"/>
-          <w:sz w:val="36"/>
-          <w:szCs w:val="36"/>
+          <w:sz w:val="28"/>
+          <w:szCs w:val="28"/>
         </w:rPr>
         <w:t>&gt;</w:t>
       </w:r>
@@ -1500,8 +1459,8 @@
         <w:rPr>
           <w:rFonts w:ascii="Times New Roman" w:hAnsi="Times New Roman" w:cs="Times New Roman"/>
           <w:color w:val="000000" w:themeColor="text1"/>
-          <w:sz w:val="36"/>
-          <w:szCs w:val="36"/>
+          <w:sz w:val="28"/>
+          <w:szCs w:val="28"/>
           <w:shd w:val="clear" w:color="auto" w:fill="FFFFFF"/>
         </w:rPr>
         <w:t>HTML </w:t>
@@ -1511,8 +1470,8 @@
           <w:rStyle w:val="tagcolor"/>
           <w:rFonts w:ascii="Times New Roman" w:hAnsi="Times New Roman" w:cs="Times New Roman"/>
           <w:color w:val="000000" w:themeColor="text1"/>
-          <w:sz w:val="36"/>
-          <w:szCs w:val="36"/>
+          <w:sz w:val="28"/>
+          <w:szCs w:val="28"/>
         </w:rPr>
         <w:t>&lt;</w:t>
       </w:r>
@@ -1521,8 +1480,8 @@
           <w:rStyle w:val="tagnamecolor"/>
           <w:rFonts w:ascii="Times New Roman" w:hAnsi="Times New Roman" w:cs="Times New Roman"/>
           <w:color w:val="000000" w:themeColor="text1"/>
-          <w:sz w:val="36"/>
-          <w:szCs w:val="36"/>
+          <w:sz w:val="28"/>
+          <w:szCs w:val="28"/>
         </w:rPr>
         <w:t>mark</w:t>
       </w:r>
@@ -1531,8 +1490,8 @@
           <w:rStyle w:val="tagcolor"/>
           <w:rFonts w:ascii="Times New Roman" w:hAnsi="Times New Roman" w:cs="Times New Roman"/>
           <w:color w:val="000000" w:themeColor="text1"/>
-          <w:sz w:val="36"/>
-          <w:szCs w:val="36"/>
+          <w:sz w:val="28"/>
+          <w:szCs w:val="28"/>
         </w:rPr>
         <w:t>&gt;</w:t>
       </w:r>
@@ -1540,8 +1499,8 @@
         <w:rPr>
           <w:rFonts w:ascii="Times New Roman" w:hAnsi="Times New Roman" w:cs="Times New Roman"/>
           <w:color w:val="000000" w:themeColor="text1"/>
-          <w:sz w:val="36"/>
-          <w:szCs w:val="36"/>
+          <w:sz w:val="28"/>
+          <w:szCs w:val="28"/>
           <w:shd w:val="clear" w:color="auto" w:fill="FFFFFF"/>
         </w:rPr>
         <w:t>Marked</w:t>
@@ -1551,8 +1510,8 @@
           <w:rStyle w:val="tagcolor"/>
           <w:rFonts w:ascii="Times New Roman" w:hAnsi="Times New Roman" w:cs="Times New Roman"/>
           <w:color w:val="000000" w:themeColor="text1"/>
-          <w:sz w:val="36"/>
-          <w:szCs w:val="36"/>
+          <w:sz w:val="28"/>
+          <w:szCs w:val="28"/>
         </w:rPr>
         <w:t>&lt;</w:t>
       </w:r>
@@ -1561,8 +1520,8 @@
           <w:rStyle w:val="tagnamecolor"/>
           <w:rFonts w:ascii="Times New Roman" w:hAnsi="Times New Roman" w:cs="Times New Roman"/>
           <w:color w:val="000000" w:themeColor="text1"/>
-          <w:sz w:val="36"/>
-          <w:szCs w:val="36"/>
+          <w:sz w:val="28"/>
+          <w:szCs w:val="28"/>
         </w:rPr>
         <w:t>/mark</w:t>
       </w:r>
@@ -1571,8 +1530,8 @@
           <w:rStyle w:val="tagcolor"/>
           <w:rFonts w:ascii="Times New Roman" w:hAnsi="Times New Roman" w:cs="Times New Roman"/>
           <w:color w:val="000000" w:themeColor="text1"/>
-          <w:sz w:val="36"/>
-          <w:szCs w:val="36"/>
+          <w:sz w:val="28"/>
+          <w:szCs w:val="28"/>
         </w:rPr>
         <w:t>&gt;</w:t>
       </w:r>
@@ -1580,8 +1539,8 @@
         <w:rPr>
           <w:rFonts w:ascii="Times New Roman" w:hAnsi="Times New Roman" w:cs="Times New Roman"/>
           <w:color w:val="000000" w:themeColor="text1"/>
-          <w:sz w:val="36"/>
-          <w:szCs w:val="36"/>
+          <w:sz w:val="28"/>
+          <w:szCs w:val="28"/>
           <w:shd w:val="clear" w:color="auto" w:fill="FFFFFF"/>
         </w:rPr>
         <w:t> Formatting</w:t>
@@ -1591,8 +1550,8 @@
           <w:rStyle w:val="tagcolor"/>
           <w:rFonts w:ascii="Times New Roman" w:hAnsi="Times New Roman" w:cs="Times New Roman"/>
           <w:color w:val="000000" w:themeColor="text1"/>
-          <w:sz w:val="36"/>
-          <w:szCs w:val="36"/>
+          <w:sz w:val="28"/>
+          <w:szCs w:val="28"/>
         </w:rPr>
         <w:t>&lt;</w:t>
       </w:r>
@@ -1601,8 +1560,8 @@
           <w:rStyle w:val="tagnamecolor"/>
           <w:rFonts w:ascii="Times New Roman" w:hAnsi="Times New Roman" w:cs="Times New Roman"/>
           <w:color w:val="000000" w:themeColor="text1"/>
-          <w:sz w:val="36"/>
-          <w:szCs w:val="36"/>
+          <w:sz w:val="28"/>
+          <w:szCs w:val="28"/>
         </w:rPr>
         <w:t>/h2</w:t>
       </w:r>
@@ -1611,8 +1570,8 @@
           <w:rStyle w:val="tagcolor"/>
           <w:rFonts w:ascii="Times New Roman" w:hAnsi="Times New Roman" w:cs="Times New Roman"/>
           <w:color w:val="000000" w:themeColor="text1"/>
-          <w:sz w:val="36"/>
-          <w:szCs w:val="36"/>
+          <w:sz w:val="28"/>
+          <w:szCs w:val="28"/>
         </w:rPr>
         <w:t>&gt;</w:t>
       </w:r>
@@ -1631,8 +1590,8 @@
           <w:rStyle w:val="tagcolor"/>
           <w:rFonts w:ascii="Times New Roman" w:hAnsi="Times New Roman" w:cs="Times New Roman"/>
           <w:color w:val="000000" w:themeColor="text1"/>
-          <w:sz w:val="36"/>
-          <w:szCs w:val="36"/>
+          <w:sz w:val="28"/>
+          <w:szCs w:val="28"/>
         </w:rPr>
       </w:pPr>
       <w:r>
@@ -1640,8 +1599,8 @@
           <w:rStyle w:val="tagcolor"/>
           <w:rFonts w:ascii="Times New Roman" w:hAnsi="Times New Roman" w:cs="Times New Roman"/>
           <w:color w:val="000000" w:themeColor="text1"/>
-          <w:sz w:val="36"/>
-          <w:szCs w:val="36"/>
+          <w:sz w:val="28"/>
+          <w:szCs w:val="28"/>
         </w:rPr>
         <w:t>&lt;</w:t>
       </w:r>
@@ -1650,8 +1609,8 @@
           <w:rStyle w:val="tagnamecolor"/>
           <w:rFonts w:ascii="Times New Roman" w:hAnsi="Times New Roman" w:cs="Times New Roman"/>
           <w:color w:val="000000" w:themeColor="text1"/>
-          <w:sz w:val="36"/>
-          <w:szCs w:val="36"/>
+          <w:sz w:val="28"/>
+          <w:szCs w:val="28"/>
         </w:rPr>
         <w:t>p</w:t>
       </w:r>
@@ -1660,8 +1619,8 @@
           <w:rStyle w:val="tagcolor"/>
           <w:rFonts w:ascii="Times New Roman" w:hAnsi="Times New Roman" w:cs="Times New Roman"/>
           <w:color w:val="000000" w:themeColor="text1"/>
-          <w:sz w:val="36"/>
-          <w:szCs w:val="36"/>
+          <w:sz w:val="28"/>
+          <w:szCs w:val="28"/>
         </w:rPr>
         <w:t>&gt;</w:t>
       </w:r>
@@ -1669,8 +1628,8 @@
         <w:rPr>
           <w:rFonts w:ascii="Times New Roman" w:hAnsi="Times New Roman" w:cs="Times New Roman"/>
           <w:color w:val="000000" w:themeColor="text1"/>
-          <w:sz w:val="36"/>
-          <w:szCs w:val="36"/>
+          <w:sz w:val="28"/>
+          <w:szCs w:val="28"/>
           <w:shd w:val="clear" w:color="auto" w:fill="FFFFFF"/>
         </w:rPr>
         <w:t>This is </w:t>
@@ -1680,8 +1639,8 @@
           <w:rStyle w:val="tagcolor"/>
           <w:rFonts w:ascii="Times New Roman" w:hAnsi="Times New Roman" w:cs="Times New Roman"/>
           <w:color w:val="000000" w:themeColor="text1"/>
-          <w:sz w:val="36"/>
-          <w:szCs w:val="36"/>
+          <w:sz w:val="28"/>
+          <w:szCs w:val="28"/>
         </w:rPr>
         <w:t>&lt;</w:t>
       </w:r>
@@ -1690,8 +1649,8 @@
           <w:rStyle w:val="tagnamecolor"/>
           <w:rFonts w:ascii="Times New Roman" w:hAnsi="Times New Roman" w:cs="Times New Roman"/>
           <w:color w:val="000000" w:themeColor="text1"/>
-          <w:sz w:val="36"/>
-          <w:szCs w:val="36"/>
+          <w:sz w:val="28"/>
+          <w:szCs w:val="28"/>
         </w:rPr>
         <w:t>sub</w:t>
       </w:r>
@@ -1700,8 +1659,8 @@
           <w:rStyle w:val="tagcolor"/>
           <w:rFonts w:ascii="Times New Roman" w:hAnsi="Times New Roman" w:cs="Times New Roman"/>
           <w:color w:val="000000" w:themeColor="text1"/>
-          <w:sz w:val="36"/>
-          <w:szCs w:val="36"/>
+          <w:sz w:val="28"/>
+          <w:szCs w:val="28"/>
         </w:rPr>
         <w:t>&gt;</w:t>
       </w:r>
@@ -1709,8 +1668,8 @@
         <w:rPr>
           <w:rFonts w:ascii="Times New Roman" w:hAnsi="Times New Roman" w:cs="Times New Roman"/>
           <w:color w:val="000000" w:themeColor="text1"/>
-          <w:sz w:val="36"/>
-          <w:szCs w:val="36"/>
+          <w:sz w:val="28"/>
+          <w:szCs w:val="28"/>
           <w:shd w:val="clear" w:color="auto" w:fill="FFFFFF"/>
         </w:rPr>
         <w:t>subscripted</w:t>
@@ -1720,8 +1679,8 @@
           <w:rStyle w:val="tagcolor"/>
           <w:rFonts w:ascii="Times New Roman" w:hAnsi="Times New Roman" w:cs="Times New Roman"/>
           <w:color w:val="000000" w:themeColor="text1"/>
-          <w:sz w:val="36"/>
-          <w:szCs w:val="36"/>
+          <w:sz w:val="28"/>
+          <w:szCs w:val="28"/>
         </w:rPr>
         <w:t>&lt;</w:t>
       </w:r>
@@ -1730,8 +1689,8 @@
           <w:rStyle w:val="tagnamecolor"/>
           <w:rFonts w:ascii="Times New Roman" w:hAnsi="Times New Roman" w:cs="Times New Roman"/>
           <w:color w:val="000000" w:themeColor="text1"/>
-          <w:sz w:val="36"/>
-          <w:szCs w:val="36"/>
+          <w:sz w:val="28"/>
+          <w:szCs w:val="28"/>
         </w:rPr>
         <w:t>/sub</w:t>
       </w:r>
@@ -1740,8 +1699,8 @@
           <w:rStyle w:val="tagcolor"/>
           <w:rFonts w:ascii="Times New Roman" w:hAnsi="Times New Roman" w:cs="Times New Roman"/>
           <w:color w:val="000000" w:themeColor="text1"/>
-          <w:sz w:val="36"/>
-          <w:szCs w:val="36"/>
+          <w:sz w:val="28"/>
+          <w:szCs w:val="28"/>
         </w:rPr>
         <w:t>&gt;</w:t>
       </w:r>
@@ -1749,8 +1708,8 @@
         <w:rPr>
           <w:rFonts w:ascii="Times New Roman" w:hAnsi="Times New Roman" w:cs="Times New Roman"/>
           <w:color w:val="000000" w:themeColor="text1"/>
-          <w:sz w:val="36"/>
-          <w:szCs w:val="36"/>
+          <w:sz w:val="28"/>
+          <w:szCs w:val="28"/>
           <w:shd w:val="clear" w:color="auto" w:fill="FFFFFF"/>
         </w:rPr>
         <w:t> </w:t>
@@ -1760,8 +1719,8 @@
         <w:rPr>
           <w:rFonts w:ascii="Times New Roman" w:hAnsi="Times New Roman" w:cs="Times New Roman"/>
           <w:color w:val="000000" w:themeColor="text1"/>
-          <w:sz w:val="36"/>
-          <w:szCs w:val="36"/>
+          <w:sz w:val="28"/>
+          <w:szCs w:val="28"/>
           <w:shd w:val="clear" w:color="auto" w:fill="FFFFFF"/>
         </w:rPr>
         <w:t>text.</w:t>
@@ -1771,8 +1730,8 @@
           <w:rStyle w:val="tagcolor"/>
           <w:rFonts w:ascii="Times New Roman" w:hAnsi="Times New Roman" w:cs="Times New Roman"/>
           <w:color w:val="000000" w:themeColor="text1"/>
-          <w:sz w:val="36"/>
-          <w:szCs w:val="36"/>
+          <w:sz w:val="28"/>
+          <w:szCs w:val="28"/>
         </w:rPr>
         <w:t>&lt;</w:t>
       </w:r>
@@ -1782,8 +1741,8 @@
           <w:rStyle w:val="tagnamecolor"/>
           <w:rFonts w:ascii="Times New Roman" w:hAnsi="Times New Roman" w:cs="Times New Roman"/>
           <w:color w:val="000000" w:themeColor="text1"/>
-          <w:sz w:val="36"/>
-          <w:szCs w:val="36"/>
+          <w:sz w:val="28"/>
+          <w:szCs w:val="28"/>
         </w:rPr>
         <w:t>/p</w:t>
       </w:r>
@@ -1792,8 +1751,8 @@
           <w:rStyle w:val="tagcolor"/>
           <w:rFonts w:ascii="Times New Roman" w:hAnsi="Times New Roman" w:cs="Times New Roman"/>
           <w:color w:val="000000" w:themeColor="text1"/>
-          <w:sz w:val="36"/>
-          <w:szCs w:val="36"/>
+          <w:sz w:val="28"/>
+          <w:szCs w:val="28"/>
         </w:rPr>
         <w:t>&gt;</w:t>
       </w:r>
@@ -1808,8 +1767,8 @@
           <w:rStyle w:val="tagcolor"/>
           <w:rFonts w:ascii="Times New Roman" w:hAnsi="Times New Roman" w:cs="Times New Roman"/>
           <w:color w:val="000000" w:themeColor="text1"/>
-          <w:sz w:val="36"/>
-          <w:szCs w:val="36"/>
+          <w:sz w:val="28"/>
+          <w:szCs w:val="28"/>
         </w:rPr>
       </w:pPr>
     </w:p>
@@ -1826,8 +1785,8 @@
           <w:rStyle w:val="tagcolor"/>
           <w:rFonts w:ascii="Times New Roman" w:hAnsi="Times New Roman" w:cs="Times New Roman"/>
           <w:color w:val="000000" w:themeColor="text1"/>
-          <w:sz w:val="36"/>
-          <w:szCs w:val="36"/>
+          <w:sz w:val="28"/>
+          <w:szCs w:val="28"/>
         </w:rPr>
       </w:pPr>
       <w:r>
@@ -1835,8 +1794,8 @@
           <w:rStyle w:val="tagcolor"/>
           <w:rFonts w:ascii="Times New Roman" w:hAnsi="Times New Roman" w:cs="Times New Roman"/>
           <w:color w:val="000000" w:themeColor="text1"/>
-          <w:sz w:val="36"/>
-          <w:szCs w:val="36"/>
+          <w:sz w:val="28"/>
+          <w:szCs w:val="28"/>
         </w:rPr>
         <w:t xml:space="preserve">Basic about HTML forms? (please cover only what is required for this home page, other form tags we will have </w:t>
       </w:r>
@@ -1845,8 +1804,8 @@
           <w:rStyle w:val="tagcolor"/>
           <w:rFonts w:ascii="Times New Roman" w:hAnsi="Times New Roman" w:cs="Times New Roman"/>
           <w:color w:val="000000" w:themeColor="text1"/>
-          <w:sz w:val="36"/>
-          <w:szCs w:val="36"/>
+          <w:sz w:val="28"/>
+          <w:szCs w:val="28"/>
         </w:rPr>
         <w:t>separate</w:t>
       </w:r>
@@ -1855,33 +1814,21 @@
           <w:rStyle w:val="tagcolor"/>
           <w:rFonts w:ascii="Times New Roman" w:hAnsi="Times New Roman" w:cs="Times New Roman"/>
           <w:color w:val="000000" w:themeColor="text1"/>
-          <w:sz w:val="36"/>
-          <w:szCs w:val="36"/>
+          <w:sz w:val="28"/>
+          <w:szCs w:val="28"/>
         </w:rPr>
         <w:t xml:space="preserve"> exercise</w:t>
       </w:r>
-      <w:proofErr w:type="gramStart"/>
       <w:r>
         <w:rPr>
           <w:rStyle w:val="tagcolor"/>
           <w:rFonts w:ascii="Times New Roman" w:hAnsi="Times New Roman" w:cs="Times New Roman"/>
           <w:color w:val="000000" w:themeColor="text1"/>
-          <w:sz w:val="36"/>
-          <w:szCs w:val="36"/>
-        </w:rPr>
-        <w:t>)</w:t>
-      </w:r>
-      <w:r>
-        <w:rPr>
-          <w:rStyle w:val="tagcolor"/>
-          <w:rFonts w:ascii="Times New Roman" w:hAnsi="Times New Roman" w:cs="Times New Roman"/>
-          <w:color w:val="000000" w:themeColor="text1"/>
-          <w:sz w:val="36"/>
-          <w:szCs w:val="36"/>
-        </w:rPr>
-        <w:t xml:space="preserve"> ?</w:t>
-      </w:r>
-      <w:proofErr w:type="gramEnd"/>
+          <w:sz w:val="28"/>
+          <w:szCs w:val="28"/>
+        </w:rPr>
+        <w:t>)?</w:t>
+      </w:r>
     </w:p>
     <w:p>
       <w:pPr>
@@ -1896,8 +1843,8 @@
           <w:rStyle w:val="tagcolor"/>
           <w:rFonts w:ascii="Times New Roman" w:hAnsi="Times New Roman" w:cs="Times New Roman"/>
           <w:color w:val="000000" w:themeColor="text1"/>
-          <w:sz w:val="36"/>
-          <w:szCs w:val="36"/>
+          <w:sz w:val="28"/>
+          <w:szCs w:val="28"/>
         </w:rPr>
       </w:pPr>
       <w:r>
@@ -1905,11 +1852,26 @@
           <w:rStyle w:val="tagcolor"/>
           <w:rFonts w:ascii="Times New Roman" w:hAnsi="Times New Roman" w:cs="Times New Roman"/>
           <w:color w:val="000000" w:themeColor="text1"/>
-          <w:sz w:val="36"/>
-          <w:szCs w:val="36"/>
+          <w:sz w:val="28"/>
+          <w:szCs w:val="28"/>
         </w:rPr>
         <w:t>I created home page in that I used all semantic tags which is required for creating this page.</w:t>
       </w:r>
+    </w:p>
+    <w:p>
+      <w:pPr>
+        <w:pStyle w:val="ListParagraph"/>
+        <w:shd w:val="clear" w:color="auto" w:fill="FFFFFF"/>
+        <w:spacing w:before="100" w:beforeAutospacing="1" w:after="100" w:afterAutospacing="1" w:line="240" w:lineRule="auto"/>
+        <w:ind w:left="1364"/>
+        <w:rPr>
+          <w:rStyle w:val="tagcolor"/>
+          <w:rFonts w:ascii="Times New Roman" w:hAnsi="Times New Roman" w:cs="Times New Roman"/>
+          <w:color w:val="000000" w:themeColor="text1"/>
+          <w:sz w:val="28"/>
+          <w:szCs w:val="28"/>
+        </w:rPr>
+      </w:pPr>
     </w:p>
     <w:p>
       <w:pPr>
@@ -1924,8 +1886,8 @@
           <w:rStyle w:val="tagcolor"/>
           <w:rFonts w:ascii="Times New Roman" w:hAnsi="Times New Roman" w:cs="Times New Roman"/>
           <w:color w:val="000000" w:themeColor="text1"/>
-          <w:sz w:val="36"/>
-          <w:szCs w:val="36"/>
+          <w:sz w:val="28"/>
+          <w:szCs w:val="28"/>
         </w:rPr>
       </w:pPr>
       <w:r>
@@ -1933,8 +1895,8 @@
           <w:rStyle w:val="tagcolor"/>
           <w:rFonts w:ascii="Times New Roman" w:hAnsi="Times New Roman" w:cs="Times New Roman"/>
           <w:color w:val="000000" w:themeColor="text1"/>
-          <w:sz w:val="36"/>
-          <w:szCs w:val="36"/>
+          <w:sz w:val="28"/>
+          <w:szCs w:val="28"/>
         </w:rPr>
         <w:t>What is HTML Layout and how to use it?</w:t>
       </w:r>
@@ -1948,13 +1910,17 @@
           <w:rStyle w:val="tagcolor"/>
           <w:rFonts w:ascii="Times New Roman" w:hAnsi="Times New Roman" w:cs="Times New Roman"/>
           <w:color w:val="000000" w:themeColor="text1"/>
-          <w:sz w:val="36"/>
-          <w:szCs w:val="36"/>
-        </w:rPr>
-      </w:pPr>
-      <w:r>
-        <w:rPr>
+          <w:sz w:val="28"/>
+          <w:szCs w:val="28"/>
+        </w:rPr>
+      </w:pPr>
+      <w:r>
+        <w:rPr>
+          <w:rFonts w:ascii="Times New Roman" w:hAnsi="Times New Roman" w:cs="Times New Roman"/>
           <w:noProof/>
+          <w:color w:val="000000" w:themeColor="text1"/>
+          <w:sz w:val="28"/>
+          <w:szCs w:val="28"/>
         </w:rPr>
         <w:drawing>
           <wp:inline distT="0" distB="0" distL="0" distR="0" wp14:anchorId="0CEA0034" wp14:editId="0816815E">
@@ -2003,18 +1969,18 @@
         <w:spacing w:before="100" w:beforeAutospacing="1" w:after="100" w:afterAutospacing="1" w:line="240" w:lineRule="auto"/>
         <w:rPr>
           <w:rFonts w:ascii="Times New Roman" w:eastAsia="Times New Roman" w:hAnsi="Times New Roman" w:cs="Times New Roman"/>
-          <w:color w:val="000000"/>
-          <w:sz w:val="36"/>
-          <w:szCs w:val="36"/>
-          <w:lang w:eastAsia="en-IN"/>
-        </w:rPr>
-      </w:pPr>
-      <w:r>
-        <w:rPr>
-          <w:rFonts w:ascii="Times New Roman" w:eastAsia="Times New Roman" w:hAnsi="Times New Roman" w:cs="Times New Roman"/>
-          <w:color w:val="000000"/>
-          <w:sz w:val="36"/>
-          <w:szCs w:val="36"/>
+          <w:color w:val="000000" w:themeColor="text1"/>
+          <w:sz w:val="28"/>
+          <w:szCs w:val="28"/>
+          <w:lang w:eastAsia="en-IN"/>
+        </w:rPr>
+      </w:pPr>
+      <w:r>
+        <w:rPr>
+          <w:rFonts w:ascii="Times New Roman" w:eastAsia="Times New Roman" w:hAnsi="Times New Roman" w:cs="Times New Roman"/>
+          <w:color w:val="000000" w:themeColor="text1"/>
+          <w:sz w:val="28"/>
+          <w:szCs w:val="28"/>
           <w:lang w:eastAsia="en-IN"/>
         </w:rPr>
         <w:t>&lt;header&gt; - Defines a header for a document or a section</w:t>
@@ -2030,18 +1996,18 @@
         <w:spacing w:before="100" w:beforeAutospacing="1" w:after="100" w:afterAutospacing="1" w:line="240" w:lineRule="auto"/>
         <w:rPr>
           <w:rFonts w:ascii="Times New Roman" w:eastAsia="Times New Roman" w:hAnsi="Times New Roman" w:cs="Times New Roman"/>
-          <w:color w:val="000000"/>
-          <w:sz w:val="36"/>
-          <w:szCs w:val="36"/>
-          <w:lang w:eastAsia="en-IN"/>
-        </w:rPr>
-      </w:pPr>
-      <w:r>
-        <w:rPr>
-          <w:rFonts w:ascii="Times New Roman" w:eastAsia="Times New Roman" w:hAnsi="Times New Roman" w:cs="Times New Roman"/>
-          <w:color w:val="000000"/>
-          <w:sz w:val="36"/>
-          <w:szCs w:val="36"/>
+          <w:color w:val="000000" w:themeColor="text1"/>
+          <w:sz w:val="28"/>
+          <w:szCs w:val="28"/>
+          <w:lang w:eastAsia="en-IN"/>
+        </w:rPr>
+      </w:pPr>
+      <w:r>
+        <w:rPr>
+          <w:rFonts w:ascii="Times New Roman" w:eastAsia="Times New Roman" w:hAnsi="Times New Roman" w:cs="Times New Roman"/>
+          <w:color w:val="000000" w:themeColor="text1"/>
+          <w:sz w:val="28"/>
+          <w:szCs w:val="28"/>
           <w:lang w:eastAsia="en-IN"/>
         </w:rPr>
         <w:t>&lt;nav&gt; - Defines a container for navigation links</w:t>
@@ -2057,18 +2023,18 @@
         <w:spacing w:before="100" w:beforeAutospacing="1" w:after="100" w:afterAutospacing="1" w:line="240" w:lineRule="auto"/>
         <w:rPr>
           <w:rFonts w:ascii="Times New Roman" w:eastAsia="Times New Roman" w:hAnsi="Times New Roman" w:cs="Times New Roman"/>
-          <w:color w:val="000000"/>
-          <w:sz w:val="36"/>
-          <w:szCs w:val="36"/>
-          <w:lang w:eastAsia="en-IN"/>
-        </w:rPr>
-      </w:pPr>
-      <w:r>
-        <w:rPr>
-          <w:rFonts w:ascii="Times New Roman" w:eastAsia="Times New Roman" w:hAnsi="Times New Roman" w:cs="Times New Roman"/>
-          <w:color w:val="000000"/>
-          <w:sz w:val="36"/>
-          <w:szCs w:val="36"/>
+          <w:color w:val="000000" w:themeColor="text1"/>
+          <w:sz w:val="28"/>
+          <w:szCs w:val="28"/>
+          <w:lang w:eastAsia="en-IN"/>
+        </w:rPr>
+      </w:pPr>
+      <w:r>
+        <w:rPr>
+          <w:rFonts w:ascii="Times New Roman" w:eastAsia="Times New Roman" w:hAnsi="Times New Roman" w:cs="Times New Roman"/>
+          <w:color w:val="000000" w:themeColor="text1"/>
+          <w:sz w:val="28"/>
+          <w:szCs w:val="28"/>
           <w:lang w:eastAsia="en-IN"/>
         </w:rPr>
         <w:t>&lt;section&gt; - Defines a section in a document</w:t>
@@ -2084,18 +2050,18 @@
         <w:spacing w:before="100" w:beforeAutospacing="1" w:after="100" w:afterAutospacing="1" w:line="240" w:lineRule="auto"/>
         <w:rPr>
           <w:rFonts w:ascii="Times New Roman" w:eastAsia="Times New Roman" w:hAnsi="Times New Roman" w:cs="Times New Roman"/>
-          <w:color w:val="000000"/>
-          <w:sz w:val="36"/>
-          <w:szCs w:val="36"/>
-          <w:lang w:eastAsia="en-IN"/>
-        </w:rPr>
-      </w:pPr>
-      <w:r>
-        <w:rPr>
-          <w:rFonts w:ascii="Times New Roman" w:eastAsia="Times New Roman" w:hAnsi="Times New Roman" w:cs="Times New Roman"/>
-          <w:color w:val="000000"/>
-          <w:sz w:val="36"/>
-          <w:szCs w:val="36"/>
+          <w:color w:val="000000" w:themeColor="text1"/>
+          <w:sz w:val="28"/>
+          <w:szCs w:val="28"/>
+          <w:lang w:eastAsia="en-IN"/>
+        </w:rPr>
+      </w:pPr>
+      <w:r>
+        <w:rPr>
+          <w:rFonts w:ascii="Times New Roman" w:eastAsia="Times New Roman" w:hAnsi="Times New Roman" w:cs="Times New Roman"/>
+          <w:color w:val="000000" w:themeColor="text1"/>
+          <w:sz w:val="28"/>
+          <w:szCs w:val="28"/>
           <w:lang w:eastAsia="en-IN"/>
         </w:rPr>
         <w:t>&lt;article&gt; - Defines an independent self-contained article</w:t>
@@ -2111,21 +2077,20 @@
         <w:spacing w:before="100" w:beforeAutospacing="1" w:after="100" w:afterAutospacing="1" w:line="240" w:lineRule="auto"/>
         <w:rPr>
           <w:rFonts w:ascii="Times New Roman" w:eastAsia="Times New Roman" w:hAnsi="Times New Roman" w:cs="Times New Roman"/>
-          <w:color w:val="000000"/>
-          <w:sz w:val="36"/>
-          <w:szCs w:val="36"/>
-          <w:lang w:eastAsia="en-IN"/>
-        </w:rPr>
-      </w:pPr>
-      <w:r>
-        <w:rPr>
-          <w:rFonts w:ascii="Times New Roman" w:eastAsia="Times New Roman" w:hAnsi="Times New Roman" w:cs="Times New Roman"/>
-          <w:color w:val="000000"/>
-          <w:sz w:val="36"/>
-          <w:szCs w:val="36"/>
-          <w:lang w:eastAsia="en-IN"/>
-        </w:rPr>
-        <w:lastRenderedPageBreak/>
+          <w:color w:val="000000" w:themeColor="text1"/>
+          <w:sz w:val="28"/>
+          <w:szCs w:val="28"/>
+          <w:lang w:eastAsia="en-IN"/>
+        </w:rPr>
+      </w:pPr>
+      <w:r>
+        <w:rPr>
+          <w:rFonts w:ascii="Times New Roman" w:eastAsia="Times New Roman" w:hAnsi="Times New Roman" w:cs="Times New Roman"/>
+          <w:color w:val="000000" w:themeColor="text1"/>
+          <w:sz w:val="28"/>
+          <w:szCs w:val="28"/>
+          <w:lang w:eastAsia="en-IN"/>
+        </w:rPr>
         <w:t>&lt;aside&gt; - Defines content aside from the content (like a sidebar)</w:t>
       </w:r>
     </w:p>
@@ -2139,18 +2104,18 @@
         <w:spacing w:before="100" w:beforeAutospacing="1" w:after="100" w:afterAutospacing="1" w:line="240" w:lineRule="auto"/>
         <w:rPr>
           <w:rFonts w:ascii="Times New Roman" w:eastAsia="Times New Roman" w:hAnsi="Times New Roman" w:cs="Times New Roman"/>
-          <w:color w:val="000000"/>
-          <w:sz w:val="36"/>
-          <w:szCs w:val="36"/>
-          <w:lang w:eastAsia="en-IN"/>
-        </w:rPr>
-      </w:pPr>
-      <w:r>
-        <w:rPr>
-          <w:rFonts w:ascii="Times New Roman" w:eastAsia="Times New Roman" w:hAnsi="Times New Roman" w:cs="Times New Roman"/>
-          <w:color w:val="000000"/>
-          <w:sz w:val="36"/>
-          <w:szCs w:val="36"/>
+          <w:color w:val="000000" w:themeColor="text1"/>
+          <w:sz w:val="28"/>
+          <w:szCs w:val="28"/>
+          <w:lang w:eastAsia="en-IN"/>
+        </w:rPr>
+      </w:pPr>
+      <w:r>
+        <w:rPr>
+          <w:rFonts w:ascii="Times New Roman" w:eastAsia="Times New Roman" w:hAnsi="Times New Roman" w:cs="Times New Roman"/>
+          <w:color w:val="000000" w:themeColor="text1"/>
+          <w:sz w:val="28"/>
+          <w:szCs w:val="28"/>
           <w:lang w:eastAsia="en-IN"/>
         </w:rPr>
         <w:t>&lt;footer&gt; - Defines a footer for a document or a section</w:t>
@@ -2166,18 +2131,18 @@
         <w:spacing w:before="100" w:beforeAutospacing="1" w:after="100" w:afterAutospacing="1" w:line="240" w:lineRule="auto"/>
         <w:rPr>
           <w:rFonts w:ascii="Times New Roman" w:eastAsia="Times New Roman" w:hAnsi="Times New Roman" w:cs="Times New Roman"/>
-          <w:color w:val="000000"/>
-          <w:sz w:val="36"/>
-          <w:szCs w:val="36"/>
-          <w:lang w:eastAsia="en-IN"/>
-        </w:rPr>
-      </w:pPr>
-      <w:r>
-        <w:rPr>
-          <w:rFonts w:ascii="Times New Roman" w:eastAsia="Times New Roman" w:hAnsi="Times New Roman" w:cs="Times New Roman"/>
-          <w:color w:val="000000"/>
-          <w:sz w:val="36"/>
-          <w:szCs w:val="36"/>
+          <w:color w:val="000000" w:themeColor="text1"/>
+          <w:sz w:val="28"/>
+          <w:szCs w:val="28"/>
+          <w:lang w:eastAsia="en-IN"/>
+        </w:rPr>
+      </w:pPr>
+      <w:r>
+        <w:rPr>
+          <w:rFonts w:ascii="Times New Roman" w:eastAsia="Times New Roman" w:hAnsi="Times New Roman" w:cs="Times New Roman"/>
+          <w:color w:val="000000" w:themeColor="text1"/>
+          <w:sz w:val="28"/>
+          <w:szCs w:val="28"/>
           <w:lang w:eastAsia="en-IN"/>
         </w:rPr>
         <w:t>&lt;details&gt; - Defines additional details</w:t>
@@ -2193,18 +2158,18 @@
         <w:spacing w:before="100" w:beforeAutospacing="1" w:after="100" w:afterAutospacing="1" w:line="240" w:lineRule="auto"/>
         <w:rPr>
           <w:rFonts w:ascii="Times New Roman" w:eastAsia="Times New Roman" w:hAnsi="Times New Roman" w:cs="Times New Roman"/>
-          <w:color w:val="000000"/>
-          <w:sz w:val="36"/>
-          <w:szCs w:val="36"/>
-          <w:lang w:eastAsia="en-IN"/>
-        </w:rPr>
-      </w:pPr>
-      <w:r>
-        <w:rPr>
-          <w:rFonts w:ascii="Times New Roman" w:eastAsia="Times New Roman" w:hAnsi="Times New Roman" w:cs="Times New Roman"/>
-          <w:color w:val="000000"/>
-          <w:sz w:val="36"/>
-          <w:szCs w:val="36"/>
+          <w:color w:val="000000" w:themeColor="text1"/>
+          <w:sz w:val="28"/>
+          <w:szCs w:val="28"/>
+          <w:lang w:eastAsia="en-IN"/>
+        </w:rPr>
+      </w:pPr>
+      <w:r>
+        <w:rPr>
+          <w:rFonts w:ascii="Times New Roman" w:eastAsia="Times New Roman" w:hAnsi="Times New Roman" w:cs="Times New Roman"/>
+          <w:color w:val="000000" w:themeColor="text1"/>
+          <w:sz w:val="28"/>
+          <w:szCs w:val="28"/>
           <w:lang w:eastAsia="en-IN"/>
         </w:rPr>
         <w:t>&lt;summary&gt; - Defines a heading for the &lt;details&gt; element</w:t>
@@ -2223,41 +2188,37 @@
           <w:rStyle w:val="tagcolor"/>
           <w:rFonts w:ascii="Times New Roman" w:hAnsi="Times New Roman" w:cs="Times New Roman"/>
           <w:color w:val="000000" w:themeColor="text1"/>
-          <w:sz w:val="36"/>
-          <w:szCs w:val="36"/>
-        </w:rPr>
-      </w:pPr>
-      <w:bookmarkStart w:id="0" w:name="_GoBack"/>
-      <w:bookmarkEnd w:id="0"/>
+          <w:sz w:val="28"/>
+          <w:szCs w:val="28"/>
+        </w:rPr>
+      </w:pPr>
       <w:r>
         <w:rPr>
           <w:rStyle w:val="tagcolor"/>
           <w:rFonts w:ascii="Times New Roman" w:hAnsi="Times New Roman" w:cs="Times New Roman"/>
           <w:color w:val="000000" w:themeColor="text1"/>
-          <w:sz w:val="36"/>
-          <w:szCs w:val="36"/>
+          <w:sz w:val="28"/>
+          <w:szCs w:val="28"/>
         </w:rPr>
         <w:t xml:space="preserve">What </w:t>
       </w:r>
-      <w:proofErr w:type="gramStart"/>
       <w:r>
         <w:rPr>
           <w:rStyle w:val="tagcolor"/>
           <w:rFonts w:ascii="Times New Roman" w:hAnsi="Times New Roman" w:cs="Times New Roman"/>
           <w:color w:val="000000" w:themeColor="text1"/>
-          <w:sz w:val="36"/>
-          <w:szCs w:val="36"/>
-        </w:rPr>
-        <w:t>is</w:t>
-      </w:r>
-      <w:proofErr w:type="gramEnd"/>
+          <w:sz w:val="28"/>
+          <w:szCs w:val="28"/>
+        </w:rPr>
+        <w:t>are</w:t>
+      </w:r>
       <w:r>
         <w:rPr>
           <w:rStyle w:val="tagcolor"/>
           <w:rFonts w:ascii="Times New Roman" w:hAnsi="Times New Roman" w:cs="Times New Roman"/>
           <w:color w:val="000000" w:themeColor="text1"/>
-          <w:sz w:val="36"/>
-          <w:szCs w:val="36"/>
+          <w:sz w:val="28"/>
+          <w:szCs w:val="28"/>
         </w:rPr>
         <w:t xml:space="preserve"> Semantic Tags?</w:t>
       </w:r>
@@ -2275,8 +2236,8 @@
           <w:rStyle w:val="tagcolor"/>
           <w:rFonts w:ascii="Times New Roman" w:hAnsi="Times New Roman" w:cs="Times New Roman"/>
           <w:color w:val="000000" w:themeColor="text1"/>
-          <w:sz w:val="36"/>
-          <w:szCs w:val="36"/>
+          <w:sz w:val="28"/>
+          <w:szCs w:val="28"/>
         </w:rPr>
       </w:pPr>
       <w:r>
@@ -2285,9 +2246,9 @@
           <w:rFonts w:ascii="Times New Roman" w:hAnsi="Times New Roman" w:cs="Times New Roman"/>
           <w:b w:val="0"/>
           <w:bCs w:val="0"/>
-          <w:color w:val="000000"/>
-          <w:sz w:val="36"/>
-          <w:szCs w:val="36"/>
+          <w:color w:val="000000" w:themeColor="text1"/>
+          <w:sz w:val="28"/>
+          <w:szCs w:val="28"/>
           <w:shd w:val="clear" w:color="auto" w:fill="FFFFFF"/>
         </w:rPr>
         <w:t>semantic</w:t>
@@ -2295,66 +2256,82 @@
       <w:r>
         <w:rPr>
           <w:rFonts w:ascii="Times New Roman" w:hAnsi="Times New Roman" w:cs="Times New Roman"/>
-          <w:color w:val="000000"/>
-          <w:sz w:val="36"/>
-          <w:szCs w:val="36"/>
+          <w:color w:val="000000" w:themeColor="text1"/>
+          <w:sz w:val="28"/>
+          <w:szCs w:val="28"/>
           <w:shd w:val="clear" w:color="auto" w:fill="FFFFFF"/>
         </w:rPr>
         <w:t xml:space="preserve"> elements </w:t>
       </w:r>
-      <w:proofErr w:type="gramStart"/>
-      <w:r>
-        <w:rPr>
-          <w:rFonts w:ascii="Times New Roman" w:hAnsi="Times New Roman" w:cs="Times New Roman"/>
-          <w:color w:val="000000"/>
-          <w:sz w:val="36"/>
-          <w:szCs w:val="36"/>
+      <w:r>
+        <w:rPr>
+          <w:rFonts w:ascii="Times New Roman" w:hAnsi="Times New Roman" w:cs="Times New Roman"/>
+          <w:color w:val="000000" w:themeColor="text1"/>
+          <w:sz w:val="28"/>
+          <w:szCs w:val="28"/>
           <w:shd w:val="clear" w:color="auto" w:fill="FFFFFF"/>
         </w:rPr>
-        <w:t>is</w:t>
-      </w:r>
-      <w:proofErr w:type="gramEnd"/>
-      <w:r>
-        <w:rPr>
-          <w:rFonts w:ascii="Times New Roman" w:hAnsi="Times New Roman" w:cs="Times New Roman"/>
-          <w:color w:val="000000"/>
-          <w:sz w:val="36"/>
-          <w:szCs w:val="36"/>
+        <w:t>are</w:t>
+      </w:r>
+      <w:r>
+        <w:rPr>
+          <w:rFonts w:ascii="Times New Roman" w:hAnsi="Times New Roman" w:cs="Times New Roman"/>
+          <w:color w:val="000000" w:themeColor="text1"/>
+          <w:sz w:val="28"/>
+          <w:szCs w:val="28"/>
           <w:shd w:val="clear" w:color="auto" w:fill="FFFFFF"/>
         </w:rPr>
-        <w:t xml:space="preserve"> Clearly defines its content. Example- &lt;p&gt;--</w:t>
-      </w:r>
-      <w:r>
-        <w:rPr>
-          <w:rFonts w:ascii="Times New Roman" w:hAnsi="Times New Roman" w:cs="Times New Roman"/>
-          <w:color w:val="000000"/>
-          <w:sz w:val="36"/>
-          <w:szCs w:val="36"/>
+        <w:t xml:space="preserve"> Clearly </w:t>
+      </w:r>
+      <w:r>
+        <w:rPr>
+          <w:rFonts w:ascii="Times New Roman" w:hAnsi="Times New Roman" w:cs="Times New Roman"/>
+          <w:color w:val="000000" w:themeColor="text1"/>
+          <w:sz w:val="28"/>
+          <w:szCs w:val="28"/>
           <w:shd w:val="clear" w:color="auto" w:fill="FFFFFF"/>
         </w:rPr>
-        <w:t>paragraph. It is introduced in HTML5 like &lt;header&gt;&lt;footer</w:t>
-      </w:r>
-      <w:proofErr w:type="gramStart"/>
-      <w:r>
-        <w:rPr>
-          <w:rFonts w:ascii="Times New Roman" w:hAnsi="Times New Roman" w:cs="Times New Roman"/>
-          <w:color w:val="000000"/>
-          <w:sz w:val="36"/>
-          <w:szCs w:val="36"/>
+        <w:t>defining</w:t>
+      </w:r>
+      <w:r>
+        <w:rPr>
+          <w:rFonts w:ascii="Times New Roman" w:hAnsi="Times New Roman" w:cs="Times New Roman"/>
+          <w:color w:val="000000" w:themeColor="text1"/>
+          <w:sz w:val="28"/>
+          <w:szCs w:val="28"/>
           <w:shd w:val="clear" w:color="auto" w:fill="FFFFFF"/>
         </w:rPr>
-        <w:t>&gt;.It</w:t>
-      </w:r>
-      <w:proofErr w:type="gramEnd"/>
-      <w:r>
-        <w:rPr>
-          <w:rFonts w:ascii="Times New Roman" w:hAnsi="Times New Roman" w:cs="Times New Roman"/>
-          <w:color w:val="000000"/>
-          <w:sz w:val="36"/>
-          <w:szCs w:val="36"/>
+        <w:t xml:space="preserve"> its content. Example- &lt;p&gt;--</w:t>
+      </w:r>
+      <w:r>
+        <w:rPr>
+          <w:rFonts w:ascii="Times New Roman" w:hAnsi="Times New Roman" w:cs="Times New Roman"/>
+          <w:color w:val="000000" w:themeColor="text1"/>
+          <w:sz w:val="28"/>
+          <w:szCs w:val="28"/>
           <w:shd w:val="clear" w:color="auto" w:fill="FFFFFF"/>
         </w:rPr>
-        <w:t xml:space="preserve"> is just type of tags which is used for web designing.</w:t>
+        <w:t>paragraph. It is introduced in HTML5 like &lt;header&gt;&lt;footer&gt;.</w:t>
+      </w:r>
+      <w:r>
+        <w:rPr>
+          <w:rFonts w:ascii="Times New Roman" w:hAnsi="Times New Roman" w:cs="Times New Roman"/>
+          <w:color w:val="000000" w:themeColor="text1"/>
+          <w:sz w:val="28"/>
+          <w:szCs w:val="28"/>
+          <w:shd w:val="clear" w:color="auto" w:fill="FFFFFF"/>
+        </w:rPr>
+        <w:t xml:space="preserve"> </w:t>
+      </w:r>
+      <w:r>
+        <w:rPr>
+          <w:rFonts w:ascii="Times New Roman" w:hAnsi="Times New Roman" w:cs="Times New Roman"/>
+          <w:color w:val="000000" w:themeColor="text1"/>
+          <w:sz w:val="28"/>
+          <w:szCs w:val="28"/>
+          <w:shd w:val="clear" w:color="auto" w:fill="FFFFFF"/>
+        </w:rPr>
+        <w:t>It is just type of tags which is used for web designing.</w:t>
       </w:r>
     </w:p>
     <w:p>
@@ -2367,8 +2344,8 @@
           <w:rStyle w:val="tagcolor"/>
           <w:rFonts w:ascii="Times New Roman" w:hAnsi="Times New Roman" w:cs="Times New Roman"/>
           <w:color w:val="000000" w:themeColor="text1"/>
-          <w:sz w:val="36"/>
-          <w:szCs w:val="36"/>
+          <w:sz w:val="28"/>
+          <w:szCs w:val="28"/>
         </w:rPr>
       </w:pPr>
     </w:p>
@@ -2380,9 +2357,9 @@
         <w:ind w:left="993"/>
         <w:rPr>
           <w:rFonts w:ascii="Times New Roman" w:eastAsia="Times New Roman" w:hAnsi="Times New Roman" w:cs="Times New Roman"/>
-          <w:color w:val="DC143C"/>
-          <w:sz w:val="36"/>
-          <w:szCs w:val="36"/>
+          <w:color w:val="000000" w:themeColor="text1"/>
+          <w:sz w:val="28"/>
+          <w:szCs w:val="28"/>
           <w:shd w:val="clear" w:color="auto" w:fill="F1F1F1"/>
           <w:lang w:eastAsia="en-IN"/>
         </w:rPr>
@@ -2396,9 +2373,9 @@
         <w:ind w:left="993"/>
         <w:rPr>
           <w:rFonts w:ascii="Times New Roman" w:eastAsia="Times New Roman" w:hAnsi="Times New Roman" w:cs="Times New Roman"/>
-          <w:color w:val="000000"/>
-          <w:sz w:val="36"/>
-          <w:szCs w:val="36"/>
+          <w:color w:val="000000" w:themeColor="text1"/>
+          <w:sz w:val="28"/>
+          <w:szCs w:val="28"/>
           <w:lang w:eastAsia="en-IN"/>
         </w:rPr>
       </w:pPr>
@@ -2412,14 +2389,15 @@
         <w:jc w:val="both"/>
         <w:rPr>
           <w:rFonts w:ascii="Times New Roman" w:hAnsi="Times New Roman" w:cs="Times New Roman"/>
-          <w:sz w:val="36"/>
-          <w:szCs w:val="36"/>
+          <w:color w:val="000000" w:themeColor="text1"/>
+          <w:sz w:val="28"/>
+          <w:szCs w:val="28"/>
         </w:rPr>
       </w:pPr>
     </w:p>
     <w:sectPr>
       <w:pgSz w:w="11906" w:h="16838"/>
-      <w:pgMar w:top="851" w:right="849" w:bottom="567" w:left="142" w:header="708" w:footer="708" w:gutter="0"/>
+      <w:pgMar w:top="851" w:right="991" w:bottom="567" w:left="426" w:header="708" w:footer="708" w:gutter="0"/>
       <w:cols w:space="708"/>
       <w:docGrid w:linePitch="360"/>
     </w:sectPr>

</xml_diff>